<commit_message>
Test plan is finished
</commit_message>
<xml_diff>
--- a/Exam Prep - 2 - Good Times - Test Plan.docx
+++ b/Exam Prep - 2 - Good Times - Test Plan.docx
@@ -12,8 +12,6 @@
       <w:r>
         <w:t>Good Times</w:t>
       </w:r>
-      <w:bookmarkStart w:id="0" w:name="_GoBack"/>
-      <w:bookmarkEnd w:id="0"/>
     </w:p>
     <w:p>
       <w:pPr>
@@ -348,46 +346,1073 @@
           </w:tcPr>
           <w:p>
             <w:pPr>
+              <w:widowControl w:val="0"/>
+              <w:pBdr>
+                <w:top w:val="none" w:sz="0" w:space="0" w:color="auto"/>
+                <w:left w:val="none" w:sz="0" w:space="0" w:color="auto"/>
+                <w:bottom w:val="none" w:sz="0" w:space="0" w:color="auto"/>
+                <w:right w:val="none" w:sz="0" w:space="0" w:color="auto"/>
+                <w:between w:val="none" w:sz="0" w:space="0" w:color="auto"/>
+                <w:bar w:val="none" w:sz="0" w:color="auto"/>
+              </w:pBdr>
+              <w:autoSpaceDE w:val="0"/>
+              <w:autoSpaceDN w:val="0"/>
+              <w:adjustRightInd w:val="0"/>
+              <w:rPr>
+                <w:rFonts w:ascii="Courier" w:eastAsia="Courier" w:hAnsi="Courier" w:cs="Courier"/>
+                <w:b/>
+                <w:sz w:val="18"/>
+                <w:szCs w:val="18"/>
+              </w:rPr>
+            </w:pPr>
+            <w:r>
+              <w:rPr>
+                <w:rFonts w:ascii="Courier" w:eastAsia="Courier" w:hAnsi="Courier" w:cs="Courier"/>
+                <w:b/>
+                <w:sz w:val="18"/>
+                <w:szCs w:val="18"/>
+              </w:rPr>
+              <w:t>Input</w:t>
+            </w:r>
+          </w:p>
+          <w:p>
+            <w:pPr>
+              <w:widowControl w:val="0"/>
+              <w:pBdr>
+                <w:top w:val="none" w:sz="0" w:space="0" w:color="auto"/>
+                <w:left w:val="none" w:sz="0" w:space="0" w:color="auto"/>
+                <w:bottom w:val="none" w:sz="0" w:space="0" w:color="auto"/>
+                <w:right w:val="none" w:sz="0" w:space="0" w:color="auto"/>
+                <w:between w:val="none" w:sz="0" w:space="0" w:color="auto"/>
+                <w:bar w:val="none" w:sz="0" w:color="auto"/>
+              </w:pBdr>
+              <w:autoSpaceDE w:val="0"/>
+              <w:autoSpaceDN w:val="0"/>
+              <w:adjustRightInd w:val="0"/>
+              <w:rPr>
+                <w:rFonts w:ascii="Courier" w:eastAsia="Courier" w:hAnsi="Courier" w:cs="Courier"/>
+                <w:sz w:val="18"/>
+                <w:szCs w:val="18"/>
+              </w:rPr>
+            </w:pPr>
+            <w:r>
+              <w:rPr>
+                <w:rFonts w:ascii="Courier" w:eastAsia="Courier" w:hAnsi="Courier" w:cs="Courier"/>
+                <w:sz w:val="18"/>
+                <w:szCs w:val="18"/>
+              </w:rPr>
+              <w:t>1300</w:t>
+            </w:r>
+          </w:p>
+          <w:p>
+            <w:pPr>
+              <w:widowControl w:val="0"/>
+              <w:pBdr>
+                <w:top w:val="none" w:sz="0" w:space="0" w:color="auto"/>
+                <w:left w:val="none" w:sz="0" w:space="0" w:color="auto"/>
+                <w:bottom w:val="none" w:sz="0" w:space="0" w:color="auto"/>
+                <w:right w:val="none" w:sz="0" w:space="0" w:color="auto"/>
+                <w:between w:val="none" w:sz="0" w:space="0" w:color="auto"/>
+                <w:bar w:val="none" w:sz="0" w:color="auto"/>
+              </w:pBdr>
+              <w:autoSpaceDE w:val="0"/>
+              <w:autoSpaceDN w:val="0"/>
+              <w:adjustRightInd w:val="0"/>
+              <w:rPr>
+                <w:rFonts w:ascii="Courier" w:eastAsia="Courier" w:hAnsi="Courier" w:cs="Courier"/>
+                <w:b/>
+                <w:sz w:val="18"/>
+                <w:szCs w:val="18"/>
+              </w:rPr>
+            </w:pPr>
+            <w:r>
+              <w:rPr>
+                <w:rFonts w:ascii="Courier" w:eastAsia="Courier" w:hAnsi="Courier" w:cs="Courier"/>
+                <w:b/>
+                <w:sz w:val="18"/>
+                <w:szCs w:val="18"/>
+              </w:rPr>
+              <w:t>Output</w:t>
+            </w:r>
+          </w:p>
+          <w:p>
+            <w:pPr>
+              <w:widowControl w:val="0"/>
+              <w:pBdr>
+                <w:top w:val="none" w:sz="0" w:space="0" w:color="auto"/>
+                <w:left w:val="none" w:sz="0" w:space="0" w:color="auto"/>
+                <w:bottom w:val="none" w:sz="0" w:space="0" w:color="auto"/>
+                <w:right w:val="none" w:sz="0" w:space="0" w:color="auto"/>
+                <w:between w:val="none" w:sz="0" w:space="0" w:color="auto"/>
+                <w:bar w:val="none" w:sz="0" w:color="auto"/>
+              </w:pBdr>
+              <w:autoSpaceDE w:val="0"/>
+              <w:autoSpaceDN w:val="0"/>
+              <w:adjustRightInd w:val="0"/>
+              <w:rPr>
+                <w:rFonts w:ascii="Courier" w:eastAsia="Courier" w:hAnsi="Courier" w:cs="Courier"/>
+                <w:sz w:val="18"/>
+                <w:szCs w:val="18"/>
+              </w:rPr>
+            </w:pPr>
+            <w:r>
+              <w:rPr>
+                <w:rFonts w:ascii="Courier" w:eastAsia="Courier" w:hAnsi="Courier" w:cs="Courier"/>
+                <w:sz w:val="18"/>
+                <w:szCs w:val="18"/>
+              </w:rPr>
+              <w:t>1300 in Ottawa</w:t>
+            </w:r>
+          </w:p>
+          <w:p>
+            <w:pPr>
+              <w:widowControl w:val="0"/>
+              <w:pBdr>
+                <w:top w:val="none" w:sz="0" w:space="0" w:color="auto"/>
+                <w:left w:val="none" w:sz="0" w:space="0" w:color="auto"/>
+                <w:bottom w:val="none" w:sz="0" w:space="0" w:color="auto"/>
+                <w:right w:val="none" w:sz="0" w:space="0" w:color="auto"/>
+                <w:between w:val="none" w:sz="0" w:space="0" w:color="auto"/>
+                <w:bar w:val="none" w:sz="0" w:color="auto"/>
+              </w:pBdr>
+              <w:autoSpaceDE w:val="0"/>
+              <w:autoSpaceDN w:val="0"/>
+              <w:adjustRightInd w:val="0"/>
+              <w:rPr>
+                <w:rFonts w:ascii="Courier" w:eastAsia="Courier" w:hAnsi="Courier" w:cs="Courier"/>
+                <w:sz w:val="18"/>
+                <w:szCs w:val="18"/>
+              </w:rPr>
+            </w:pPr>
+            <w:r>
+              <w:rPr>
+                <w:rFonts w:ascii="Courier" w:eastAsia="Courier" w:hAnsi="Courier" w:cs="Courier"/>
+                <w:sz w:val="18"/>
+                <w:szCs w:val="18"/>
+              </w:rPr>
+              <w:t xml:space="preserve">1000 in </w:t>
+            </w:r>
+            <w:r>
+              <w:rPr>
+                <w:rFonts w:ascii="Courier" w:eastAsia="Courier" w:hAnsi="Courier" w:cs="Courier"/>
+                <w:sz w:val="18"/>
+                <w:szCs w:val="18"/>
+              </w:rPr>
+              <w:t>Victoria</w:t>
+            </w:r>
+          </w:p>
+          <w:p>
+            <w:pPr>
+              <w:widowControl w:val="0"/>
+              <w:pBdr>
+                <w:top w:val="none" w:sz="0" w:space="0" w:color="auto"/>
+                <w:left w:val="none" w:sz="0" w:space="0" w:color="auto"/>
+                <w:bottom w:val="none" w:sz="0" w:space="0" w:color="auto"/>
+                <w:right w:val="none" w:sz="0" w:space="0" w:color="auto"/>
+                <w:between w:val="none" w:sz="0" w:space="0" w:color="auto"/>
+                <w:bar w:val="none" w:sz="0" w:color="auto"/>
+              </w:pBdr>
+              <w:autoSpaceDE w:val="0"/>
+              <w:autoSpaceDN w:val="0"/>
+              <w:adjustRightInd w:val="0"/>
+              <w:rPr>
+                <w:rFonts w:ascii="Courier" w:eastAsia="Courier" w:hAnsi="Courier" w:cs="Courier"/>
+                <w:sz w:val="18"/>
+                <w:szCs w:val="18"/>
+              </w:rPr>
+            </w:pPr>
+            <w:r>
+              <w:rPr>
+                <w:rFonts w:ascii="Courier" w:eastAsia="Courier" w:hAnsi="Courier" w:cs="Courier"/>
+                <w:sz w:val="18"/>
+                <w:szCs w:val="18"/>
+              </w:rPr>
+              <w:t xml:space="preserve">1100 in </w:t>
+            </w:r>
+            <w:r>
+              <w:rPr>
+                <w:rFonts w:ascii="Courier" w:eastAsia="Courier" w:hAnsi="Courier" w:cs="Courier"/>
+                <w:sz w:val="18"/>
+                <w:szCs w:val="18"/>
+              </w:rPr>
+              <w:t>Edmonton</w:t>
+            </w:r>
+          </w:p>
+          <w:p>
+            <w:pPr>
+              <w:widowControl w:val="0"/>
+              <w:pBdr>
+                <w:top w:val="none" w:sz="0" w:space="0" w:color="auto"/>
+                <w:left w:val="none" w:sz="0" w:space="0" w:color="auto"/>
+                <w:bottom w:val="none" w:sz="0" w:space="0" w:color="auto"/>
+                <w:right w:val="none" w:sz="0" w:space="0" w:color="auto"/>
+                <w:between w:val="none" w:sz="0" w:space="0" w:color="auto"/>
+                <w:bar w:val="none" w:sz="0" w:color="auto"/>
+              </w:pBdr>
+              <w:autoSpaceDE w:val="0"/>
+              <w:autoSpaceDN w:val="0"/>
+              <w:adjustRightInd w:val="0"/>
+              <w:rPr>
+                <w:rFonts w:ascii="Courier" w:eastAsia="Courier" w:hAnsi="Courier" w:cs="Courier"/>
+                <w:sz w:val="18"/>
+                <w:szCs w:val="18"/>
+              </w:rPr>
+            </w:pPr>
+            <w:r>
+              <w:rPr>
+                <w:rFonts w:ascii="Courier" w:eastAsia="Courier" w:hAnsi="Courier" w:cs="Courier"/>
+                <w:sz w:val="18"/>
+                <w:szCs w:val="18"/>
+              </w:rPr>
+              <w:t xml:space="preserve">1200 in </w:t>
+            </w:r>
+            <w:r>
+              <w:rPr>
+                <w:rFonts w:ascii="Courier" w:eastAsia="Courier" w:hAnsi="Courier" w:cs="Courier"/>
+                <w:sz w:val="18"/>
+                <w:szCs w:val="18"/>
+              </w:rPr>
+              <w:t>Winnipeg</w:t>
+            </w:r>
+          </w:p>
+          <w:p>
+            <w:pPr>
+              <w:widowControl w:val="0"/>
+              <w:pBdr>
+                <w:top w:val="none" w:sz="0" w:space="0" w:color="auto"/>
+                <w:left w:val="none" w:sz="0" w:space="0" w:color="auto"/>
+                <w:bottom w:val="none" w:sz="0" w:space="0" w:color="auto"/>
+                <w:right w:val="none" w:sz="0" w:space="0" w:color="auto"/>
+                <w:between w:val="none" w:sz="0" w:space="0" w:color="auto"/>
+                <w:bar w:val="none" w:sz="0" w:color="auto"/>
+              </w:pBdr>
+              <w:autoSpaceDE w:val="0"/>
+              <w:autoSpaceDN w:val="0"/>
+              <w:adjustRightInd w:val="0"/>
+              <w:rPr>
+                <w:rFonts w:ascii="Courier" w:eastAsia="Courier" w:hAnsi="Courier" w:cs="Courier"/>
+                <w:sz w:val="18"/>
+                <w:szCs w:val="18"/>
+              </w:rPr>
+            </w:pPr>
+            <w:r>
+              <w:rPr>
+                <w:rFonts w:ascii="Courier" w:eastAsia="Courier" w:hAnsi="Courier" w:cs="Courier"/>
+                <w:sz w:val="18"/>
+                <w:szCs w:val="18"/>
+              </w:rPr>
+              <w:t>1300</w:t>
+            </w:r>
+            <w:r>
+              <w:rPr>
+                <w:rFonts w:ascii="Courier" w:eastAsia="Courier" w:hAnsi="Courier" w:cs="Courier"/>
+                <w:sz w:val="18"/>
+                <w:szCs w:val="18"/>
+              </w:rPr>
+              <w:t xml:space="preserve"> in Toronto</w:t>
+            </w:r>
+          </w:p>
+          <w:p>
+            <w:pPr>
+              <w:widowControl w:val="0"/>
+              <w:pBdr>
+                <w:top w:val="none" w:sz="0" w:space="0" w:color="auto"/>
+                <w:left w:val="none" w:sz="0" w:space="0" w:color="auto"/>
+                <w:bottom w:val="none" w:sz="0" w:space="0" w:color="auto"/>
+                <w:right w:val="none" w:sz="0" w:space="0" w:color="auto"/>
+                <w:between w:val="none" w:sz="0" w:space="0" w:color="auto"/>
+                <w:bar w:val="none" w:sz="0" w:color="auto"/>
+              </w:pBdr>
+              <w:autoSpaceDE w:val="0"/>
+              <w:autoSpaceDN w:val="0"/>
+              <w:adjustRightInd w:val="0"/>
+              <w:rPr>
+                <w:rFonts w:ascii="Courier" w:eastAsia="Courier" w:hAnsi="Courier" w:cs="Courier"/>
+                <w:sz w:val="18"/>
+                <w:szCs w:val="18"/>
+              </w:rPr>
+            </w:pPr>
+            <w:r>
+              <w:rPr>
+                <w:rFonts w:ascii="Courier" w:eastAsia="Courier" w:hAnsi="Courier" w:cs="Courier"/>
+                <w:sz w:val="18"/>
+                <w:szCs w:val="18"/>
+              </w:rPr>
+              <w:t>1400 in Halifax</w:t>
+            </w:r>
+          </w:p>
+          <w:p>
+            <w:pPr>
+              <w:widowControl w:val="0"/>
+              <w:pBdr>
+                <w:top w:val="none" w:sz="0" w:space="0" w:color="auto"/>
+                <w:left w:val="none" w:sz="0" w:space="0" w:color="auto"/>
+                <w:bottom w:val="none" w:sz="0" w:space="0" w:color="auto"/>
+                <w:right w:val="none" w:sz="0" w:space="0" w:color="auto"/>
+                <w:between w:val="none" w:sz="0" w:space="0" w:color="auto"/>
+                <w:bar w:val="none" w:sz="0" w:color="auto"/>
+              </w:pBdr>
+              <w:autoSpaceDE w:val="0"/>
+              <w:autoSpaceDN w:val="0"/>
+              <w:adjustRightInd w:val="0"/>
+              <w:rPr>
+                <w:rFonts w:ascii="Courier" w:eastAsia="Courier" w:hAnsi="Courier" w:cs="Courier"/>
+                <w:sz w:val="18"/>
+                <w:szCs w:val="18"/>
+              </w:rPr>
+            </w:pPr>
+            <w:r>
+              <w:rPr>
+                <w:rFonts w:ascii="Courier" w:eastAsia="Courier" w:hAnsi="Courier" w:cs="Courier"/>
+                <w:sz w:val="18"/>
+                <w:szCs w:val="18"/>
+              </w:rPr>
+              <w:t>1430 in St. John’s</w:t>
+            </w:r>
+          </w:p>
+        </w:tc>
+      </w:tr>
+      <w:tr>
+        <w:tblPrEx>
+          <w:shd w:val="clear" w:color="auto" w:fill="auto"/>
+        </w:tblPrEx>
+        <w:trPr>
+          <w:trHeight w:val="668"/>
+        </w:trPr>
+        <w:tc>
+          <w:tcPr>
+            <w:tcW w:w="4781" w:type="dxa"/>
+            <w:tcBorders>
+              <w:top w:val="single" w:sz="4" w:space="0" w:color="000000"/>
+              <w:left w:val="single" w:sz="2" w:space="0" w:color="000000"/>
+              <w:bottom w:val="single" w:sz="2" w:space="0" w:color="000000"/>
+              <w:right w:val="single" w:sz="4" w:space="0" w:color="000000"/>
+            </w:tcBorders>
+            <w:shd w:val="clear" w:color="auto" w:fill="E2E4E3"/>
+            <w:tcMar>
+              <w:top w:w="80" w:type="dxa"/>
+              <w:left w:w="80" w:type="dxa"/>
+              <w:bottom w:w="80" w:type="dxa"/>
+              <w:right w:w="80" w:type="dxa"/>
+            </w:tcMar>
+          </w:tcPr>
+          <w:p>
+            <w:pPr>
               <w:pStyle w:val="Default"/>
               <w:rPr>
-                <w:rFonts w:ascii="Courier" w:eastAsia="Courier" w:hAnsi="Courier" w:cs="Courier"/>
-                <w:sz w:val="18"/>
-                <w:szCs w:val="18"/>
-              </w:rPr>
-            </w:pPr>
-            <w:r>
-              <w:rPr>
-                <w:rFonts w:ascii="Courier" w:hAnsi="Courier"/>
-                <w:sz w:val="18"/>
-                <w:szCs w:val="18"/>
-              </w:rPr>
-              <w:t xml:space="preserve">Prompt? </w:t>
-            </w:r>
-            <w:r>
-              <w:rPr>
-                <w:rFonts w:ascii="Courier" w:hAnsi="Courier"/>
+                <w:sz w:val="20"/>
+                <w:szCs w:val="20"/>
+              </w:rPr>
+            </w:pPr>
+          </w:p>
+        </w:tc>
+        <w:tc>
+          <w:tcPr>
+            <w:tcW w:w="8178" w:type="dxa"/>
+            <w:tcBorders>
+              <w:top w:val="single" w:sz="4" w:space="0" w:color="000000"/>
+              <w:left w:val="single" w:sz="4" w:space="0" w:color="000000"/>
+              <w:bottom w:val="single" w:sz="2" w:space="0" w:color="000000"/>
+              <w:right w:val="single" w:sz="2" w:space="0" w:color="000000"/>
+            </w:tcBorders>
+            <w:shd w:val="clear" w:color="auto" w:fill="auto"/>
+            <w:tcMar>
+              <w:top w:w="80" w:type="dxa"/>
+              <w:left w:w="80" w:type="dxa"/>
+              <w:bottom w:w="80" w:type="dxa"/>
+              <w:right w:w="80" w:type="dxa"/>
+            </w:tcMar>
+          </w:tcPr>
+          <w:p>
+            <w:pPr>
+              <w:widowControl w:val="0"/>
+              <w:pBdr>
+                <w:top w:val="none" w:sz="0" w:space="0" w:color="auto"/>
+                <w:left w:val="none" w:sz="0" w:space="0" w:color="auto"/>
+                <w:bottom w:val="none" w:sz="0" w:space="0" w:color="auto"/>
+                <w:right w:val="none" w:sz="0" w:space="0" w:color="auto"/>
+                <w:between w:val="none" w:sz="0" w:space="0" w:color="auto"/>
+                <w:bar w:val="none" w:sz="0" w:color="auto"/>
+              </w:pBdr>
+              <w:autoSpaceDE w:val="0"/>
+              <w:autoSpaceDN w:val="0"/>
+              <w:adjustRightInd w:val="0"/>
+              <w:rPr>
+                <w:rFonts w:ascii="Courier" w:eastAsia="Courier" w:hAnsi="Courier" w:cs="Courier"/>
                 <w:b/>
-                <w:bCs/>
-                <w:sz w:val="18"/>
-                <w:szCs w:val="18"/>
-              </w:rPr>
-              <w:t>input</w:t>
-            </w:r>
-            <w:r>
-              <w:rPr>
-                <w:rFonts w:ascii="Courier" w:eastAsia="Courier" w:hAnsi="Courier" w:cs="Courier"/>
-                <w:sz w:val="18"/>
-                <w:szCs w:val="18"/>
-              </w:rPr>
-              <w:br/>
-            </w:r>
-            <w:r>
-              <w:rPr>
-                <w:rFonts w:ascii="Courier" w:hAnsi="Courier"/>
-                <w:sz w:val="18"/>
-                <w:szCs w:val="18"/>
-              </w:rPr>
-              <w:t xml:space="preserve">Output </w:t>
+                <w:sz w:val="18"/>
+                <w:szCs w:val="18"/>
+              </w:rPr>
+            </w:pPr>
+            <w:r>
+              <w:rPr>
+                <w:rFonts w:ascii="Courier" w:eastAsia="Courier" w:hAnsi="Courier" w:cs="Courier"/>
+                <w:b/>
+                <w:sz w:val="18"/>
+                <w:szCs w:val="18"/>
+              </w:rPr>
+              <w:t>Input</w:t>
+            </w:r>
+          </w:p>
+          <w:p>
+            <w:pPr>
+              <w:widowControl w:val="0"/>
+              <w:pBdr>
+                <w:top w:val="none" w:sz="0" w:space="0" w:color="auto"/>
+                <w:left w:val="none" w:sz="0" w:space="0" w:color="auto"/>
+                <w:bottom w:val="none" w:sz="0" w:space="0" w:color="auto"/>
+                <w:right w:val="none" w:sz="0" w:space="0" w:color="auto"/>
+                <w:between w:val="none" w:sz="0" w:space="0" w:color="auto"/>
+                <w:bar w:val="none" w:sz="0" w:color="auto"/>
+              </w:pBdr>
+              <w:autoSpaceDE w:val="0"/>
+              <w:autoSpaceDN w:val="0"/>
+              <w:adjustRightInd w:val="0"/>
+              <w:rPr>
+                <w:rFonts w:ascii="Courier" w:eastAsia="Courier" w:hAnsi="Courier" w:cs="Courier"/>
+                <w:sz w:val="18"/>
+                <w:szCs w:val="18"/>
+              </w:rPr>
+            </w:pPr>
+            <w:r>
+              <w:rPr>
+                <w:rFonts w:ascii="Courier" w:eastAsia="Courier" w:hAnsi="Courier" w:cs="Courier"/>
+                <w:sz w:val="18"/>
+                <w:szCs w:val="18"/>
+              </w:rPr>
+              <w:t>1300</w:t>
+            </w:r>
+          </w:p>
+          <w:p>
+            <w:pPr>
+              <w:widowControl w:val="0"/>
+              <w:pBdr>
+                <w:top w:val="none" w:sz="0" w:space="0" w:color="auto"/>
+                <w:left w:val="none" w:sz="0" w:space="0" w:color="auto"/>
+                <w:bottom w:val="none" w:sz="0" w:space="0" w:color="auto"/>
+                <w:right w:val="none" w:sz="0" w:space="0" w:color="auto"/>
+                <w:between w:val="none" w:sz="0" w:space="0" w:color="auto"/>
+                <w:bar w:val="none" w:sz="0" w:color="auto"/>
+              </w:pBdr>
+              <w:autoSpaceDE w:val="0"/>
+              <w:autoSpaceDN w:val="0"/>
+              <w:adjustRightInd w:val="0"/>
+              <w:rPr>
+                <w:rFonts w:ascii="Courier" w:eastAsia="Courier" w:hAnsi="Courier" w:cs="Courier"/>
+                <w:b/>
+                <w:sz w:val="18"/>
+                <w:szCs w:val="18"/>
+              </w:rPr>
+            </w:pPr>
+            <w:r>
+              <w:rPr>
+                <w:rFonts w:ascii="Courier" w:eastAsia="Courier" w:hAnsi="Courier" w:cs="Courier"/>
+                <w:b/>
+                <w:sz w:val="18"/>
+                <w:szCs w:val="18"/>
+              </w:rPr>
+              <w:t>Output</w:t>
+            </w:r>
+          </w:p>
+          <w:p>
+            <w:pPr>
+              <w:widowControl w:val="0"/>
+              <w:pBdr>
+                <w:top w:val="none" w:sz="0" w:space="0" w:color="auto"/>
+                <w:left w:val="none" w:sz="0" w:space="0" w:color="auto"/>
+                <w:bottom w:val="none" w:sz="0" w:space="0" w:color="auto"/>
+                <w:right w:val="none" w:sz="0" w:space="0" w:color="auto"/>
+                <w:between w:val="none" w:sz="0" w:space="0" w:color="auto"/>
+                <w:bar w:val="none" w:sz="0" w:color="auto"/>
+              </w:pBdr>
+              <w:autoSpaceDE w:val="0"/>
+              <w:autoSpaceDN w:val="0"/>
+              <w:adjustRightInd w:val="0"/>
+              <w:rPr>
+                <w:rFonts w:ascii="Courier" w:eastAsia="Courier" w:hAnsi="Courier" w:cs="Courier"/>
+                <w:sz w:val="18"/>
+                <w:szCs w:val="18"/>
+              </w:rPr>
+            </w:pPr>
+            <w:r>
+              <w:rPr>
+                <w:rFonts w:ascii="Courier" w:eastAsia="Courier" w:hAnsi="Courier" w:cs="Courier"/>
+                <w:sz w:val="18"/>
+                <w:szCs w:val="18"/>
+              </w:rPr>
+              <w:t>2200 in Ottawa</w:t>
+            </w:r>
+          </w:p>
+          <w:p>
+            <w:pPr>
+              <w:widowControl w:val="0"/>
+              <w:pBdr>
+                <w:top w:val="none" w:sz="0" w:space="0" w:color="auto"/>
+                <w:left w:val="none" w:sz="0" w:space="0" w:color="auto"/>
+                <w:bottom w:val="none" w:sz="0" w:space="0" w:color="auto"/>
+                <w:right w:val="none" w:sz="0" w:space="0" w:color="auto"/>
+                <w:between w:val="none" w:sz="0" w:space="0" w:color="auto"/>
+                <w:bar w:val="none" w:sz="0" w:color="auto"/>
+              </w:pBdr>
+              <w:autoSpaceDE w:val="0"/>
+              <w:autoSpaceDN w:val="0"/>
+              <w:adjustRightInd w:val="0"/>
+              <w:rPr>
+                <w:rFonts w:ascii="Courier" w:eastAsia="Courier" w:hAnsi="Courier" w:cs="Courier"/>
+                <w:sz w:val="18"/>
+                <w:szCs w:val="18"/>
+              </w:rPr>
+            </w:pPr>
+            <w:r>
+              <w:rPr>
+                <w:rFonts w:ascii="Courier" w:eastAsia="Courier" w:hAnsi="Courier" w:cs="Courier"/>
+                <w:sz w:val="18"/>
+                <w:szCs w:val="18"/>
+              </w:rPr>
+              <w:t xml:space="preserve">1900 in </w:t>
+            </w:r>
+            <w:r>
+              <w:rPr>
+                <w:rFonts w:ascii="Courier" w:eastAsia="Courier" w:hAnsi="Courier" w:cs="Courier"/>
+                <w:sz w:val="18"/>
+                <w:szCs w:val="18"/>
+              </w:rPr>
+              <w:t>Victoria</w:t>
+            </w:r>
+          </w:p>
+          <w:p>
+            <w:pPr>
+              <w:widowControl w:val="0"/>
+              <w:pBdr>
+                <w:top w:val="none" w:sz="0" w:space="0" w:color="auto"/>
+                <w:left w:val="none" w:sz="0" w:space="0" w:color="auto"/>
+                <w:bottom w:val="none" w:sz="0" w:space="0" w:color="auto"/>
+                <w:right w:val="none" w:sz="0" w:space="0" w:color="auto"/>
+                <w:between w:val="none" w:sz="0" w:space="0" w:color="auto"/>
+                <w:bar w:val="none" w:sz="0" w:color="auto"/>
+              </w:pBdr>
+              <w:autoSpaceDE w:val="0"/>
+              <w:autoSpaceDN w:val="0"/>
+              <w:adjustRightInd w:val="0"/>
+              <w:rPr>
+                <w:rFonts w:ascii="Courier" w:eastAsia="Courier" w:hAnsi="Courier" w:cs="Courier"/>
+                <w:sz w:val="18"/>
+                <w:szCs w:val="18"/>
+              </w:rPr>
+            </w:pPr>
+            <w:r>
+              <w:rPr>
+                <w:rFonts w:ascii="Courier" w:eastAsia="Courier" w:hAnsi="Courier" w:cs="Courier"/>
+                <w:sz w:val="18"/>
+                <w:szCs w:val="18"/>
+              </w:rPr>
+              <w:t xml:space="preserve">2000 in </w:t>
+            </w:r>
+            <w:r>
+              <w:rPr>
+                <w:rFonts w:ascii="Courier" w:eastAsia="Courier" w:hAnsi="Courier" w:cs="Courier"/>
+                <w:sz w:val="18"/>
+                <w:szCs w:val="18"/>
+              </w:rPr>
+              <w:t>Edmonton</w:t>
+            </w:r>
+          </w:p>
+          <w:p>
+            <w:pPr>
+              <w:widowControl w:val="0"/>
+              <w:pBdr>
+                <w:top w:val="none" w:sz="0" w:space="0" w:color="auto"/>
+                <w:left w:val="none" w:sz="0" w:space="0" w:color="auto"/>
+                <w:bottom w:val="none" w:sz="0" w:space="0" w:color="auto"/>
+                <w:right w:val="none" w:sz="0" w:space="0" w:color="auto"/>
+                <w:between w:val="none" w:sz="0" w:space="0" w:color="auto"/>
+                <w:bar w:val="none" w:sz="0" w:color="auto"/>
+              </w:pBdr>
+              <w:autoSpaceDE w:val="0"/>
+              <w:autoSpaceDN w:val="0"/>
+              <w:adjustRightInd w:val="0"/>
+              <w:rPr>
+                <w:rFonts w:ascii="Courier" w:eastAsia="Courier" w:hAnsi="Courier" w:cs="Courier"/>
+                <w:sz w:val="18"/>
+                <w:szCs w:val="18"/>
+              </w:rPr>
+            </w:pPr>
+            <w:r>
+              <w:rPr>
+                <w:rFonts w:ascii="Courier" w:eastAsia="Courier" w:hAnsi="Courier" w:cs="Courier"/>
+                <w:sz w:val="18"/>
+                <w:szCs w:val="18"/>
+              </w:rPr>
+              <w:t xml:space="preserve">2100 in </w:t>
+            </w:r>
+            <w:r>
+              <w:rPr>
+                <w:rFonts w:ascii="Courier" w:eastAsia="Courier" w:hAnsi="Courier" w:cs="Courier"/>
+                <w:sz w:val="18"/>
+                <w:szCs w:val="18"/>
+              </w:rPr>
+              <w:t>Winnipeg</w:t>
+            </w:r>
+          </w:p>
+          <w:p>
+            <w:pPr>
+              <w:widowControl w:val="0"/>
+              <w:pBdr>
+                <w:top w:val="none" w:sz="0" w:space="0" w:color="auto"/>
+                <w:left w:val="none" w:sz="0" w:space="0" w:color="auto"/>
+                <w:bottom w:val="none" w:sz="0" w:space="0" w:color="auto"/>
+                <w:right w:val="none" w:sz="0" w:space="0" w:color="auto"/>
+                <w:between w:val="none" w:sz="0" w:space="0" w:color="auto"/>
+                <w:bar w:val="none" w:sz="0" w:color="auto"/>
+              </w:pBdr>
+              <w:autoSpaceDE w:val="0"/>
+              <w:autoSpaceDN w:val="0"/>
+              <w:adjustRightInd w:val="0"/>
+              <w:rPr>
+                <w:rFonts w:ascii="Courier" w:eastAsia="Courier" w:hAnsi="Courier" w:cs="Courier"/>
+                <w:sz w:val="18"/>
+                <w:szCs w:val="18"/>
+              </w:rPr>
+            </w:pPr>
+            <w:r>
+              <w:rPr>
+                <w:rFonts w:ascii="Courier" w:eastAsia="Courier" w:hAnsi="Courier" w:cs="Courier"/>
+                <w:sz w:val="18"/>
+                <w:szCs w:val="18"/>
+              </w:rPr>
+              <w:t>22</w:t>
+            </w:r>
+            <w:r>
+              <w:rPr>
+                <w:rFonts w:ascii="Courier" w:eastAsia="Courier" w:hAnsi="Courier" w:cs="Courier"/>
+                <w:sz w:val="18"/>
+                <w:szCs w:val="18"/>
+              </w:rPr>
+              <w:t>00</w:t>
+            </w:r>
+            <w:r>
+              <w:rPr>
+                <w:rFonts w:ascii="Courier" w:eastAsia="Courier" w:hAnsi="Courier" w:cs="Courier"/>
+                <w:sz w:val="18"/>
+                <w:szCs w:val="18"/>
+              </w:rPr>
+              <w:t xml:space="preserve"> in Toronto</w:t>
+            </w:r>
+          </w:p>
+          <w:p>
+            <w:pPr>
+              <w:widowControl w:val="0"/>
+              <w:pBdr>
+                <w:top w:val="none" w:sz="0" w:space="0" w:color="auto"/>
+                <w:left w:val="none" w:sz="0" w:space="0" w:color="auto"/>
+                <w:bottom w:val="none" w:sz="0" w:space="0" w:color="auto"/>
+                <w:right w:val="none" w:sz="0" w:space="0" w:color="auto"/>
+                <w:between w:val="none" w:sz="0" w:space="0" w:color="auto"/>
+                <w:bar w:val="none" w:sz="0" w:color="auto"/>
+              </w:pBdr>
+              <w:autoSpaceDE w:val="0"/>
+              <w:autoSpaceDN w:val="0"/>
+              <w:adjustRightInd w:val="0"/>
+              <w:rPr>
+                <w:rFonts w:ascii="Courier" w:eastAsia="Courier" w:hAnsi="Courier" w:cs="Courier"/>
+                <w:sz w:val="18"/>
+                <w:szCs w:val="18"/>
+              </w:rPr>
+            </w:pPr>
+            <w:r>
+              <w:rPr>
+                <w:rFonts w:ascii="Courier" w:eastAsia="Courier" w:hAnsi="Courier" w:cs="Courier"/>
+                <w:sz w:val="18"/>
+                <w:szCs w:val="18"/>
+              </w:rPr>
+              <w:t>2300 in Halifax</w:t>
+            </w:r>
+          </w:p>
+          <w:p>
+            <w:pPr>
+              <w:widowControl w:val="0"/>
+              <w:pBdr>
+                <w:top w:val="none" w:sz="0" w:space="0" w:color="auto"/>
+                <w:left w:val="none" w:sz="0" w:space="0" w:color="auto"/>
+                <w:bottom w:val="none" w:sz="0" w:space="0" w:color="auto"/>
+                <w:right w:val="none" w:sz="0" w:space="0" w:color="auto"/>
+                <w:between w:val="none" w:sz="0" w:space="0" w:color="auto"/>
+                <w:bar w:val="none" w:sz="0" w:color="auto"/>
+              </w:pBdr>
+              <w:autoSpaceDE w:val="0"/>
+              <w:autoSpaceDN w:val="0"/>
+              <w:adjustRightInd w:val="0"/>
+              <w:rPr>
+                <w:rFonts w:ascii="Courier" w:eastAsia="Courier" w:hAnsi="Courier" w:cs="Courier"/>
+                <w:b/>
+                <w:sz w:val="18"/>
+                <w:szCs w:val="18"/>
+              </w:rPr>
+            </w:pPr>
+            <w:r>
+              <w:rPr>
+                <w:rFonts w:ascii="Courier" w:eastAsia="Courier" w:hAnsi="Courier" w:cs="Courier"/>
+                <w:sz w:val="18"/>
+                <w:szCs w:val="18"/>
+              </w:rPr>
+              <w:t>2330 in St. John’s</w:t>
+            </w:r>
+          </w:p>
+        </w:tc>
+      </w:tr>
+      <w:tr>
+        <w:tblPrEx>
+          <w:shd w:val="clear" w:color="auto" w:fill="auto"/>
+        </w:tblPrEx>
+        <w:trPr>
+          <w:trHeight w:val="668"/>
+        </w:trPr>
+        <w:tc>
+          <w:tcPr>
+            <w:tcW w:w="4781" w:type="dxa"/>
+            <w:tcBorders>
+              <w:top w:val="single" w:sz="4" w:space="0" w:color="000000"/>
+              <w:left w:val="single" w:sz="2" w:space="0" w:color="000000"/>
+              <w:bottom w:val="single" w:sz="2" w:space="0" w:color="000000"/>
+              <w:right w:val="single" w:sz="4" w:space="0" w:color="000000"/>
+            </w:tcBorders>
+            <w:shd w:val="clear" w:color="auto" w:fill="E2E4E3"/>
+            <w:tcMar>
+              <w:top w:w="80" w:type="dxa"/>
+              <w:left w:w="80" w:type="dxa"/>
+              <w:bottom w:w="80" w:type="dxa"/>
+              <w:right w:w="80" w:type="dxa"/>
+            </w:tcMar>
+          </w:tcPr>
+          <w:p>
+            <w:pPr>
+              <w:pStyle w:val="Default"/>
+              <w:rPr>
+                <w:sz w:val="20"/>
+                <w:szCs w:val="20"/>
+              </w:rPr>
+            </w:pPr>
+          </w:p>
+        </w:tc>
+        <w:tc>
+          <w:tcPr>
+            <w:tcW w:w="8178" w:type="dxa"/>
+            <w:tcBorders>
+              <w:top w:val="single" w:sz="4" w:space="0" w:color="000000"/>
+              <w:left w:val="single" w:sz="4" w:space="0" w:color="000000"/>
+              <w:bottom w:val="single" w:sz="2" w:space="0" w:color="000000"/>
+              <w:right w:val="single" w:sz="2" w:space="0" w:color="000000"/>
+            </w:tcBorders>
+            <w:shd w:val="clear" w:color="auto" w:fill="auto"/>
+            <w:tcMar>
+              <w:top w:w="80" w:type="dxa"/>
+              <w:left w:w="80" w:type="dxa"/>
+              <w:bottom w:w="80" w:type="dxa"/>
+              <w:right w:w="80" w:type="dxa"/>
+            </w:tcMar>
+          </w:tcPr>
+          <w:p>
+            <w:pPr>
+              <w:widowControl w:val="0"/>
+              <w:pBdr>
+                <w:top w:val="none" w:sz="0" w:space="0" w:color="auto"/>
+                <w:left w:val="none" w:sz="0" w:space="0" w:color="auto"/>
+                <w:bottom w:val="none" w:sz="0" w:space="0" w:color="auto"/>
+                <w:right w:val="none" w:sz="0" w:space="0" w:color="auto"/>
+                <w:between w:val="none" w:sz="0" w:space="0" w:color="auto"/>
+                <w:bar w:val="none" w:sz="0" w:color="auto"/>
+              </w:pBdr>
+              <w:autoSpaceDE w:val="0"/>
+              <w:autoSpaceDN w:val="0"/>
+              <w:adjustRightInd w:val="0"/>
+              <w:rPr>
+                <w:rFonts w:ascii="Courier" w:eastAsia="Courier" w:hAnsi="Courier" w:cs="Courier"/>
+                <w:b/>
+                <w:sz w:val="18"/>
+                <w:szCs w:val="18"/>
+              </w:rPr>
+            </w:pPr>
+            <w:r>
+              <w:rPr>
+                <w:rFonts w:ascii="Courier" w:eastAsia="Courier" w:hAnsi="Courier" w:cs="Courier"/>
+                <w:b/>
+                <w:sz w:val="18"/>
+                <w:szCs w:val="18"/>
+              </w:rPr>
+              <w:t>Input</w:t>
+            </w:r>
+          </w:p>
+          <w:p>
+            <w:pPr>
+              <w:widowControl w:val="0"/>
+              <w:pBdr>
+                <w:top w:val="none" w:sz="0" w:space="0" w:color="auto"/>
+                <w:left w:val="none" w:sz="0" w:space="0" w:color="auto"/>
+                <w:bottom w:val="none" w:sz="0" w:space="0" w:color="auto"/>
+                <w:right w:val="none" w:sz="0" w:space="0" w:color="auto"/>
+                <w:between w:val="none" w:sz="0" w:space="0" w:color="auto"/>
+                <w:bar w:val="none" w:sz="0" w:color="auto"/>
+              </w:pBdr>
+              <w:autoSpaceDE w:val="0"/>
+              <w:autoSpaceDN w:val="0"/>
+              <w:adjustRightInd w:val="0"/>
+              <w:rPr>
+                <w:rFonts w:ascii="Courier" w:eastAsia="Courier" w:hAnsi="Courier" w:cs="Courier"/>
+                <w:sz w:val="18"/>
+                <w:szCs w:val="18"/>
+              </w:rPr>
+            </w:pPr>
+            <w:r>
+              <w:rPr>
+                <w:rFonts w:ascii="Courier" w:eastAsia="Courier" w:hAnsi="Courier" w:cs="Courier"/>
+                <w:sz w:val="18"/>
+                <w:szCs w:val="18"/>
+              </w:rPr>
+              <w:t>2430</w:t>
+            </w:r>
+          </w:p>
+          <w:p>
+            <w:pPr>
+              <w:widowControl w:val="0"/>
+              <w:pBdr>
+                <w:top w:val="none" w:sz="0" w:space="0" w:color="auto"/>
+                <w:left w:val="none" w:sz="0" w:space="0" w:color="auto"/>
+                <w:bottom w:val="none" w:sz="0" w:space="0" w:color="auto"/>
+                <w:right w:val="none" w:sz="0" w:space="0" w:color="auto"/>
+                <w:between w:val="none" w:sz="0" w:space="0" w:color="auto"/>
+                <w:bar w:val="none" w:sz="0" w:color="auto"/>
+              </w:pBdr>
+              <w:autoSpaceDE w:val="0"/>
+              <w:autoSpaceDN w:val="0"/>
+              <w:adjustRightInd w:val="0"/>
+              <w:rPr>
+                <w:rFonts w:ascii="Courier" w:eastAsia="Courier" w:hAnsi="Courier" w:cs="Courier"/>
+                <w:sz w:val="18"/>
+                <w:szCs w:val="18"/>
+              </w:rPr>
+            </w:pPr>
+            <w:r>
+              <w:rPr>
+                <w:rFonts w:ascii="Courier" w:eastAsia="Courier" w:hAnsi="Courier" w:cs="Courier"/>
+                <w:sz w:val="18"/>
+                <w:szCs w:val="18"/>
+              </w:rPr>
+              <w:t>Please provide an integer value between 0 and 2359.</w:t>
+            </w:r>
+          </w:p>
+          <w:p>
+            <w:pPr>
+              <w:widowControl w:val="0"/>
+              <w:pBdr>
+                <w:top w:val="none" w:sz="0" w:space="0" w:color="auto"/>
+                <w:left w:val="none" w:sz="0" w:space="0" w:color="auto"/>
+                <w:bottom w:val="none" w:sz="0" w:space="0" w:color="auto"/>
+                <w:right w:val="none" w:sz="0" w:space="0" w:color="auto"/>
+                <w:between w:val="none" w:sz="0" w:space="0" w:color="auto"/>
+                <w:bar w:val="none" w:sz="0" w:color="auto"/>
+              </w:pBdr>
+              <w:autoSpaceDE w:val="0"/>
+              <w:autoSpaceDN w:val="0"/>
+              <w:adjustRightInd w:val="0"/>
+              <w:rPr>
+                <w:rFonts w:ascii="Courier" w:eastAsia="Courier" w:hAnsi="Courier" w:cs="Courier"/>
+                <w:sz w:val="18"/>
+                <w:szCs w:val="18"/>
+              </w:rPr>
+            </w:pPr>
+            <w:r>
+              <w:rPr>
+                <w:rFonts w:ascii="Courier" w:eastAsia="Courier" w:hAnsi="Courier" w:cs="Courier"/>
+                <w:sz w:val="18"/>
+                <w:szCs w:val="18"/>
+              </w:rPr>
+              <w:t>1200</w:t>
+            </w:r>
+          </w:p>
+          <w:p>
+            <w:pPr>
+              <w:widowControl w:val="0"/>
+              <w:pBdr>
+                <w:top w:val="none" w:sz="0" w:space="0" w:color="auto"/>
+                <w:left w:val="none" w:sz="0" w:space="0" w:color="auto"/>
+                <w:bottom w:val="none" w:sz="0" w:space="0" w:color="auto"/>
+                <w:right w:val="none" w:sz="0" w:space="0" w:color="auto"/>
+                <w:between w:val="none" w:sz="0" w:space="0" w:color="auto"/>
+                <w:bar w:val="none" w:sz="0" w:color="auto"/>
+              </w:pBdr>
+              <w:autoSpaceDE w:val="0"/>
+              <w:autoSpaceDN w:val="0"/>
+              <w:adjustRightInd w:val="0"/>
+              <w:rPr>
+                <w:rFonts w:ascii="Courier" w:eastAsia="Courier" w:hAnsi="Courier" w:cs="Courier"/>
+                <w:sz w:val="18"/>
+                <w:szCs w:val="18"/>
+              </w:rPr>
+            </w:pPr>
+            <w:r>
+              <w:rPr>
+                <w:rFonts w:ascii="Courier" w:eastAsia="Courier" w:hAnsi="Courier" w:cs="Courier"/>
+                <w:b/>
+                <w:sz w:val="18"/>
+                <w:szCs w:val="18"/>
+              </w:rPr>
+              <w:t>Output</w:t>
+            </w:r>
+          </w:p>
+          <w:p>
+            <w:pPr>
+              <w:widowControl w:val="0"/>
+              <w:autoSpaceDE w:val="0"/>
+              <w:autoSpaceDN w:val="0"/>
+              <w:adjustRightInd w:val="0"/>
+              <w:rPr>
+                <w:rFonts w:ascii="Courier" w:eastAsia="Courier" w:hAnsi="Courier" w:cs="Courier"/>
+                <w:sz w:val="18"/>
+                <w:szCs w:val="18"/>
+                <w:bdr w:val="none" w:sz="0" w:space="0" w:color="auto"/>
+              </w:rPr>
+            </w:pPr>
+            <w:r>
+              <w:rPr>
+                <w:rFonts w:ascii="Courier" w:eastAsia="Courier" w:hAnsi="Courier" w:cs="Courier"/>
+                <w:sz w:val="18"/>
+                <w:szCs w:val="18"/>
+              </w:rPr>
+              <w:t>1200 in Ottawa</w:t>
+            </w:r>
+          </w:p>
+          <w:p>
+            <w:pPr>
+              <w:widowControl w:val="0"/>
+              <w:autoSpaceDE w:val="0"/>
+              <w:autoSpaceDN w:val="0"/>
+              <w:adjustRightInd w:val="0"/>
+              <w:rPr>
+                <w:rFonts w:ascii="Courier" w:eastAsia="Courier" w:hAnsi="Courier" w:cs="Courier"/>
+                <w:sz w:val="18"/>
+                <w:szCs w:val="18"/>
+              </w:rPr>
+            </w:pPr>
+            <w:r>
+              <w:rPr>
+                <w:rFonts w:ascii="Courier" w:eastAsia="Courier" w:hAnsi="Courier" w:cs="Courier"/>
+                <w:sz w:val="18"/>
+                <w:szCs w:val="18"/>
+              </w:rPr>
+              <w:t>900 in Victoria</w:t>
+            </w:r>
+          </w:p>
+          <w:p>
+            <w:pPr>
+              <w:widowControl w:val="0"/>
+              <w:autoSpaceDE w:val="0"/>
+              <w:autoSpaceDN w:val="0"/>
+              <w:adjustRightInd w:val="0"/>
+              <w:rPr>
+                <w:rFonts w:ascii="Courier" w:eastAsia="Courier" w:hAnsi="Courier" w:cs="Courier"/>
+                <w:sz w:val="18"/>
+                <w:szCs w:val="18"/>
+              </w:rPr>
+            </w:pPr>
+            <w:r>
+              <w:rPr>
+                <w:rFonts w:ascii="Courier" w:eastAsia="Courier" w:hAnsi="Courier" w:cs="Courier"/>
+                <w:sz w:val="18"/>
+                <w:szCs w:val="18"/>
+              </w:rPr>
+              <w:t>1000 in Edmonton</w:t>
+            </w:r>
+          </w:p>
+          <w:p>
+            <w:pPr>
+              <w:widowControl w:val="0"/>
+              <w:autoSpaceDE w:val="0"/>
+              <w:autoSpaceDN w:val="0"/>
+              <w:adjustRightInd w:val="0"/>
+              <w:rPr>
+                <w:rFonts w:ascii="Courier" w:eastAsia="Courier" w:hAnsi="Courier" w:cs="Courier"/>
+                <w:sz w:val="18"/>
+                <w:szCs w:val="18"/>
+              </w:rPr>
+            </w:pPr>
+            <w:r>
+              <w:rPr>
+                <w:rFonts w:ascii="Courier" w:eastAsia="Courier" w:hAnsi="Courier" w:cs="Courier"/>
+                <w:sz w:val="18"/>
+                <w:szCs w:val="18"/>
+              </w:rPr>
+              <w:t>1100 in Winnipeg</w:t>
+            </w:r>
+          </w:p>
+          <w:p>
+            <w:pPr>
+              <w:widowControl w:val="0"/>
+              <w:autoSpaceDE w:val="0"/>
+              <w:autoSpaceDN w:val="0"/>
+              <w:adjustRightInd w:val="0"/>
+              <w:rPr>
+                <w:rFonts w:ascii="Courier" w:eastAsia="Courier" w:hAnsi="Courier" w:cs="Courier"/>
+                <w:sz w:val="18"/>
+                <w:szCs w:val="18"/>
+              </w:rPr>
+            </w:pPr>
+            <w:r>
+              <w:rPr>
+                <w:rFonts w:ascii="Courier" w:eastAsia="Courier" w:hAnsi="Courier" w:cs="Courier"/>
+                <w:sz w:val="18"/>
+                <w:szCs w:val="18"/>
+              </w:rPr>
+              <w:t>1200 in Toronto</w:t>
+            </w:r>
+          </w:p>
+          <w:p>
+            <w:pPr>
+              <w:widowControl w:val="0"/>
+              <w:autoSpaceDE w:val="0"/>
+              <w:autoSpaceDN w:val="0"/>
+              <w:adjustRightInd w:val="0"/>
+              <w:rPr>
+                <w:rFonts w:ascii="Courier" w:eastAsia="Courier" w:hAnsi="Courier" w:cs="Courier"/>
+                <w:sz w:val="18"/>
+                <w:szCs w:val="18"/>
+              </w:rPr>
+            </w:pPr>
+            <w:r>
+              <w:rPr>
+                <w:rFonts w:ascii="Courier" w:eastAsia="Courier" w:hAnsi="Courier" w:cs="Courier"/>
+                <w:sz w:val="18"/>
+                <w:szCs w:val="18"/>
+              </w:rPr>
+              <w:t>1300 in Halifax</w:t>
+            </w:r>
+          </w:p>
+          <w:p>
+            <w:pPr>
+              <w:widowControl w:val="0"/>
+              <w:pBdr>
+                <w:top w:val="none" w:sz="0" w:space="0" w:color="auto"/>
+                <w:left w:val="none" w:sz="0" w:space="0" w:color="auto"/>
+                <w:bottom w:val="none" w:sz="0" w:space="0" w:color="auto"/>
+                <w:right w:val="none" w:sz="0" w:space="0" w:color="auto"/>
+                <w:between w:val="none" w:sz="0" w:space="0" w:color="auto"/>
+                <w:bar w:val="none" w:sz="0" w:color="auto"/>
+              </w:pBdr>
+              <w:autoSpaceDE w:val="0"/>
+              <w:autoSpaceDN w:val="0"/>
+              <w:adjustRightInd w:val="0"/>
+              <w:rPr>
+                <w:rFonts w:ascii="Courier" w:eastAsia="Courier" w:hAnsi="Courier" w:cs="Courier"/>
+                <w:sz w:val="18"/>
+                <w:szCs w:val="18"/>
+              </w:rPr>
+            </w:pPr>
+            <w:r>
+              <w:rPr>
+                <w:rFonts w:ascii="Courier" w:eastAsia="Courier" w:hAnsi="Courier" w:cs="Courier"/>
+                <w:sz w:val="18"/>
+                <w:szCs w:val="18"/>
+              </w:rPr>
+              <w:t>1330 in St. John’s</w:t>
             </w:r>
           </w:p>
         </w:tc>
@@ -453,6 +1478,200 @@
           </w:tcPr>
           <w:p>
             <w:pPr>
+              <w:widowControl w:val="0"/>
+              <w:autoSpaceDE w:val="0"/>
+              <w:autoSpaceDN w:val="0"/>
+              <w:adjustRightInd w:val="0"/>
+              <w:rPr>
+                <w:rFonts w:ascii="Courier" w:eastAsia="Courier" w:hAnsi="Courier" w:cs="Courier"/>
+                <w:b/>
+                <w:sz w:val="18"/>
+                <w:szCs w:val="18"/>
+                <w:bdr w:val="none" w:sz="0" w:space="0" w:color="auto"/>
+              </w:rPr>
+            </w:pPr>
+            <w:r>
+              <w:rPr>
+                <w:rFonts w:ascii="Courier" w:eastAsia="Courier" w:hAnsi="Courier" w:cs="Courier"/>
+                <w:b/>
+                <w:sz w:val="18"/>
+                <w:szCs w:val="18"/>
+              </w:rPr>
+              <w:t>Input</w:t>
+            </w:r>
+          </w:p>
+          <w:p>
+            <w:pPr>
+              <w:widowControl w:val="0"/>
+              <w:autoSpaceDE w:val="0"/>
+              <w:autoSpaceDN w:val="0"/>
+              <w:adjustRightInd w:val="0"/>
+              <w:rPr>
+                <w:rFonts w:ascii="Courier" w:eastAsia="Courier" w:hAnsi="Courier" w:cs="Courier"/>
+                <w:sz w:val="18"/>
+                <w:szCs w:val="18"/>
+              </w:rPr>
+            </w:pPr>
+            <w:r>
+              <w:rPr>
+                <w:rFonts w:ascii="Courier" w:eastAsia="Courier" w:hAnsi="Courier" w:cs="Courier"/>
+                <w:sz w:val="18"/>
+                <w:szCs w:val="18"/>
+              </w:rPr>
+              <w:t>0</w:t>
+            </w:r>
+          </w:p>
+          <w:p>
+            <w:pPr>
+              <w:widowControl w:val="0"/>
+              <w:autoSpaceDE w:val="0"/>
+              <w:autoSpaceDN w:val="0"/>
+              <w:adjustRightInd w:val="0"/>
+              <w:rPr>
+                <w:rFonts w:ascii="Courier" w:eastAsia="Courier" w:hAnsi="Courier" w:cs="Courier"/>
+                <w:b/>
+                <w:sz w:val="18"/>
+                <w:szCs w:val="18"/>
+              </w:rPr>
+            </w:pPr>
+            <w:r>
+              <w:rPr>
+                <w:rFonts w:ascii="Courier" w:eastAsia="Courier" w:hAnsi="Courier" w:cs="Courier"/>
+                <w:b/>
+                <w:sz w:val="18"/>
+                <w:szCs w:val="18"/>
+              </w:rPr>
+              <w:t>Output</w:t>
+            </w:r>
+          </w:p>
+          <w:p>
+            <w:pPr>
+              <w:widowControl w:val="0"/>
+              <w:autoSpaceDE w:val="0"/>
+              <w:autoSpaceDN w:val="0"/>
+              <w:adjustRightInd w:val="0"/>
+              <w:rPr>
+                <w:rFonts w:ascii="Courier" w:eastAsia="Courier" w:hAnsi="Courier" w:cs="Courier"/>
+                <w:sz w:val="18"/>
+                <w:szCs w:val="18"/>
+              </w:rPr>
+            </w:pPr>
+            <w:r>
+              <w:rPr>
+                <w:rFonts w:ascii="Courier" w:eastAsia="Courier" w:hAnsi="Courier" w:cs="Courier"/>
+                <w:sz w:val="18"/>
+                <w:szCs w:val="18"/>
+              </w:rPr>
+              <w:t>0 in Ottawa</w:t>
+            </w:r>
+          </w:p>
+          <w:p>
+            <w:pPr>
+              <w:widowControl w:val="0"/>
+              <w:autoSpaceDE w:val="0"/>
+              <w:autoSpaceDN w:val="0"/>
+              <w:adjustRightInd w:val="0"/>
+              <w:rPr>
+                <w:rFonts w:ascii="Courier" w:eastAsia="Courier" w:hAnsi="Courier" w:cs="Courier"/>
+                <w:sz w:val="18"/>
+                <w:szCs w:val="18"/>
+              </w:rPr>
+            </w:pPr>
+            <w:r>
+              <w:rPr>
+                <w:rFonts w:ascii="Courier" w:eastAsia="Courier" w:hAnsi="Courier" w:cs="Courier"/>
+                <w:sz w:val="18"/>
+                <w:szCs w:val="18"/>
+              </w:rPr>
+              <w:t>2100 in Victoria</w:t>
+            </w:r>
+          </w:p>
+          <w:p>
+            <w:pPr>
+              <w:widowControl w:val="0"/>
+              <w:autoSpaceDE w:val="0"/>
+              <w:autoSpaceDN w:val="0"/>
+              <w:adjustRightInd w:val="0"/>
+              <w:rPr>
+                <w:rFonts w:ascii="Courier" w:eastAsia="Courier" w:hAnsi="Courier" w:cs="Courier"/>
+                <w:sz w:val="18"/>
+                <w:szCs w:val="18"/>
+              </w:rPr>
+            </w:pPr>
+            <w:r>
+              <w:rPr>
+                <w:rFonts w:ascii="Courier" w:eastAsia="Courier" w:hAnsi="Courier" w:cs="Courier"/>
+                <w:sz w:val="18"/>
+                <w:szCs w:val="18"/>
+              </w:rPr>
+              <w:t>2200 in Edmonton</w:t>
+            </w:r>
+          </w:p>
+          <w:p>
+            <w:pPr>
+              <w:widowControl w:val="0"/>
+              <w:autoSpaceDE w:val="0"/>
+              <w:autoSpaceDN w:val="0"/>
+              <w:adjustRightInd w:val="0"/>
+              <w:rPr>
+                <w:rFonts w:ascii="Courier" w:eastAsia="Courier" w:hAnsi="Courier" w:cs="Courier"/>
+                <w:sz w:val="18"/>
+                <w:szCs w:val="18"/>
+              </w:rPr>
+            </w:pPr>
+            <w:r>
+              <w:rPr>
+                <w:rFonts w:ascii="Courier" w:eastAsia="Courier" w:hAnsi="Courier" w:cs="Courier"/>
+                <w:sz w:val="18"/>
+                <w:szCs w:val="18"/>
+              </w:rPr>
+              <w:t>2300 in Winnipeg</w:t>
+            </w:r>
+          </w:p>
+          <w:p>
+            <w:pPr>
+              <w:widowControl w:val="0"/>
+              <w:autoSpaceDE w:val="0"/>
+              <w:autoSpaceDN w:val="0"/>
+              <w:adjustRightInd w:val="0"/>
+              <w:rPr>
+                <w:rFonts w:ascii="Courier" w:eastAsia="Courier" w:hAnsi="Courier" w:cs="Courier"/>
+                <w:sz w:val="18"/>
+                <w:szCs w:val="18"/>
+              </w:rPr>
+            </w:pPr>
+            <w:r>
+              <w:rPr>
+                <w:rFonts w:ascii="Courier" w:eastAsia="Courier" w:hAnsi="Courier" w:cs="Courier"/>
+                <w:sz w:val="18"/>
+                <w:szCs w:val="18"/>
+              </w:rPr>
+              <w:t>0 in Toronto</w:t>
+            </w:r>
+          </w:p>
+          <w:p>
+            <w:pPr>
+              <w:widowControl w:val="0"/>
+              <w:autoSpaceDE w:val="0"/>
+              <w:autoSpaceDN w:val="0"/>
+              <w:adjustRightInd w:val="0"/>
+              <w:rPr>
+                <w:rFonts w:ascii="Courier" w:eastAsia="Courier" w:hAnsi="Courier" w:cs="Courier"/>
+                <w:sz w:val="18"/>
+                <w:szCs w:val="18"/>
+              </w:rPr>
+            </w:pPr>
+            <w:r>
+              <w:rPr>
+                <w:rFonts w:ascii="Courier" w:eastAsia="Courier" w:hAnsi="Courier" w:cs="Courier"/>
+                <w:sz w:val="18"/>
+                <w:szCs w:val="18"/>
+              </w:rPr>
+              <w:t>100 in Halifax</w:t>
+            </w:r>
+          </w:p>
+          <w:p>
+            <w:pPr>
               <w:pStyle w:val="Default"/>
               <w:rPr>
                 <w:rFonts w:ascii="Courier" w:eastAsia="Courier" w:hAnsi="Courier" w:cs="Courier"/>
@@ -462,37 +1681,11 @@
             </w:pPr>
             <w:r>
               <w:rPr>
-                <w:rFonts w:ascii="Courier" w:hAnsi="Courier"/>
-                <w:sz w:val="18"/>
-                <w:szCs w:val="18"/>
-              </w:rPr>
-              <w:t xml:space="preserve">Prompt? </w:t>
-            </w:r>
-            <w:r>
-              <w:rPr>
-                <w:rFonts w:ascii="Courier" w:hAnsi="Courier"/>
-                <w:b/>
-                <w:bCs/>
-                <w:sz w:val="18"/>
-                <w:szCs w:val="18"/>
-              </w:rPr>
-              <w:t>input</w:t>
-            </w:r>
-            <w:r>
-              <w:rPr>
-                <w:rFonts w:ascii="Courier" w:eastAsia="Courier" w:hAnsi="Courier" w:cs="Courier"/>
-                <w:sz w:val="18"/>
-                <w:szCs w:val="18"/>
-              </w:rPr>
-              <w:br/>
-            </w:r>
-            <w:r>
-              <w:rPr>
-                <w:rFonts w:ascii="Courier" w:hAnsi="Courier"/>
-                <w:sz w:val="18"/>
-                <w:szCs w:val="18"/>
-              </w:rPr>
-              <w:t xml:space="preserve">Output </w:t>
+                <w:rFonts w:ascii="Courier" w:eastAsia="Courier" w:hAnsi="Courier" w:cs="Courier"/>
+                <w:sz w:val="18"/>
+                <w:szCs w:val="18"/>
+              </w:rPr>
+              <w:t>130 in St. John’s</w:t>
             </w:r>
           </w:p>
         </w:tc>
@@ -524,6 +1717,275 @@
           <w:p>
             <w:pPr>
               <w:pStyle w:val="Default"/>
+              <w:rPr>
+                <w:sz w:val="20"/>
+                <w:szCs w:val="20"/>
+              </w:rPr>
+            </w:pPr>
+          </w:p>
+        </w:tc>
+        <w:tc>
+          <w:tcPr>
+            <w:tcW w:w="8178" w:type="dxa"/>
+            <w:tcBorders>
+              <w:top w:val="single" w:sz="2" w:space="0" w:color="000000"/>
+              <w:left w:val="single" w:sz="4" w:space="0" w:color="000000"/>
+              <w:bottom w:val="single" w:sz="2" w:space="0" w:color="000000"/>
+              <w:right w:val="single" w:sz="2" w:space="0" w:color="000000"/>
+            </w:tcBorders>
+            <w:shd w:val="clear" w:color="auto" w:fill="EEEEEE"/>
+            <w:tcMar>
+              <w:top w:w="80" w:type="dxa"/>
+              <w:left w:w="80" w:type="dxa"/>
+              <w:bottom w:w="80" w:type="dxa"/>
+              <w:right w:w="80" w:type="dxa"/>
+            </w:tcMar>
+          </w:tcPr>
+          <w:p>
+            <w:pPr>
+              <w:widowControl w:val="0"/>
+              <w:autoSpaceDE w:val="0"/>
+              <w:autoSpaceDN w:val="0"/>
+              <w:adjustRightInd w:val="0"/>
+              <w:rPr>
+                <w:rFonts w:ascii="Courier" w:eastAsia="Courier" w:hAnsi="Courier" w:cs="Courier"/>
+                <w:b/>
+                <w:sz w:val="18"/>
+                <w:szCs w:val="18"/>
+                <w:bdr w:val="none" w:sz="0" w:space="0" w:color="auto"/>
+              </w:rPr>
+            </w:pPr>
+            <w:r>
+              <w:rPr>
+                <w:rFonts w:ascii="Courier" w:eastAsia="Courier" w:hAnsi="Courier" w:cs="Courier"/>
+                <w:b/>
+                <w:sz w:val="18"/>
+                <w:szCs w:val="18"/>
+              </w:rPr>
+              <w:t>Input</w:t>
+            </w:r>
+          </w:p>
+          <w:p>
+            <w:pPr>
+              <w:widowControl w:val="0"/>
+              <w:autoSpaceDE w:val="0"/>
+              <w:autoSpaceDN w:val="0"/>
+              <w:adjustRightInd w:val="0"/>
+              <w:rPr>
+                <w:rFonts w:ascii="Courier" w:eastAsia="Courier" w:hAnsi="Courier" w:cs="Courier"/>
+                <w:sz w:val="18"/>
+                <w:szCs w:val="18"/>
+              </w:rPr>
+            </w:pPr>
+            <w:r>
+              <w:rPr>
+                <w:rFonts w:ascii="Courier" w:eastAsia="Courier" w:hAnsi="Courier" w:cs="Courier"/>
+                <w:sz w:val="18"/>
+                <w:szCs w:val="18"/>
+              </w:rPr>
+              <w:t>59</w:t>
+            </w:r>
+          </w:p>
+          <w:p>
+            <w:pPr>
+              <w:widowControl w:val="0"/>
+              <w:autoSpaceDE w:val="0"/>
+              <w:autoSpaceDN w:val="0"/>
+              <w:adjustRightInd w:val="0"/>
+              <w:rPr>
+                <w:rFonts w:ascii="Courier" w:eastAsia="Courier" w:hAnsi="Courier" w:cs="Courier"/>
+                <w:b/>
+                <w:sz w:val="18"/>
+                <w:szCs w:val="18"/>
+              </w:rPr>
+            </w:pPr>
+            <w:r>
+              <w:rPr>
+                <w:rFonts w:ascii="Courier" w:eastAsia="Courier" w:hAnsi="Courier" w:cs="Courier"/>
+                <w:b/>
+                <w:sz w:val="18"/>
+                <w:szCs w:val="18"/>
+              </w:rPr>
+              <w:t>Output</w:t>
+            </w:r>
+          </w:p>
+          <w:p>
+            <w:pPr>
+              <w:widowControl w:val="0"/>
+              <w:autoSpaceDE w:val="0"/>
+              <w:autoSpaceDN w:val="0"/>
+              <w:adjustRightInd w:val="0"/>
+              <w:rPr>
+                <w:rFonts w:ascii="Courier" w:eastAsia="Courier" w:hAnsi="Courier" w:cs="Courier"/>
+                <w:sz w:val="18"/>
+                <w:szCs w:val="18"/>
+              </w:rPr>
+            </w:pPr>
+            <w:r>
+              <w:rPr>
+                <w:rFonts w:ascii="Courier" w:eastAsia="Courier" w:hAnsi="Courier" w:cs="Courier"/>
+                <w:sz w:val="18"/>
+                <w:szCs w:val="18"/>
+              </w:rPr>
+              <w:t>59 in Ottawa</w:t>
+            </w:r>
+          </w:p>
+          <w:p>
+            <w:pPr>
+              <w:widowControl w:val="0"/>
+              <w:autoSpaceDE w:val="0"/>
+              <w:autoSpaceDN w:val="0"/>
+              <w:adjustRightInd w:val="0"/>
+              <w:rPr>
+                <w:rFonts w:ascii="Courier" w:eastAsia="Courier" w:hAnsi="Courier" w:cs="Courier"/>
+                <w:sz w:val="18"/>
+                <w:szCs w:val="18"/>
+              </w:rPr>
+            </w:pPr>
+            <w:r>
+              <w:rPr>
+                <w:rFonts w:ascii="Courier" w:eastAsia="Courier" w:hAnsi="Courier" w:cs="Courier"/>
+                <w:sz w:val="18"/>
+                <w:szCs w:val="18"/>
+              </w:rPr>
+              <w:t>2159 in Victoria</w:t>
+            </w:r>
+          </w:p>
+          <w:p>
+            <w:pPr>
+              <w:widowControl w:val="0"/>
+              <w:autoSpaceDE w:val="0"/>
+              <w:autoSpaceDN w:val="0"/>
+              <w:adjustRightInd w:val="0"/>
+              <w:rPr>
+                <w:rFonts w:ascii="Courier" w:eastAsia="Courier" w:hAnsi="Courier" w:cs="Courier"/>
+                <w:sz w:val="18"/>
+                <w:szCs w:val="18"/>
+              </w:rPr>
+            </w:pPr>
+            <w:r>
+              <w:rPr>
+                <w:rFonts w:ascii="Courier" w:eastAsia="Courier" w:hAnsi="Courier" w:cs="Courier"/>
+                <w:sz w:val="18"/>
+                <w:szCs w:val="18"/>
+              </w:rPr>
+              <w:t>2259 in Edmonton</w:t>
+            </w:r>
+          </w:p>
+          <w:p>
+            <w:pPr>
+              <w:widowControl w:val="0"/>
+              <w:autoSpaceDE w:val="0"/>
+              <w:autoSpaceDN w:val="0"/>
+              <w:adjustRightInd w:val="0"/>
+              <w:rPr>
+                <w:rFonts w:ascii="Courier" w:eastAsia="Courier" w:hAnsi="Courier" w:cs="Courier"/>
+                <w:sz w:val="18"/>
+                <w:szCs w:val="18"/>
+              </w:rPr>
+            </w:pPr>
+            <w:r>
+              <w:rPr>
+                <w:rFonts w:ascii="Courier" w:eastAsia="Courier" w:hAnsi="Courier" w:cs="Courier"/>
+                <w:sz w:val="18"/>
+                <w:szCs w:val="18"/>
+              </w:rPr>
+              <w:t>2359 in Winnipeg</w:t>
+            </w:r>
+          </w:p>
+          <w:p>
+            <w:pPr>
+              <w:widowControl w:val="0"/>
+              <w:autoSpaceDE w:val="0"/>
+              <w:autoSpaceDN w:val="0"/>
+              <w:adjustRightInd w:val="0"/>
+              <w:rPr>
+                <w:rFonts w:ascii="Courier" w:eastAsia="Courier" w:hAnsi="Courier" w:cs="Courier"/>
+                <w:sz w:val="18"/>
+                <w:szCs w:val="18"/>
+              </w:rPr>
+            </w:pPr>
+            <w:r>
+              <w:rPr>
+                <w:rFonts w:ascii="Courier" w:eastAsia="Courier" w:hAnsi="Courier" w:cs="Courier"/>
+                <w:sz w:val="18"/>
+                <w:szCs w:val="18"/>
+              </w:rPr>
+              <w:t>59 in Toronto</w:t>
+            </w:r>
+          </w:p>
+          <w:p>
+            <w:pPr>
+              <w:widowControl w:val="0"/>
+              <w:autoSpaceDE w:val="0"/>
+              <w:autoSpaceDN w:val="0"/>
+              <w:adjustRightInd w:val="0"/>
+              <w:rPr>
+                <w:rFonts w:ascii="Courier" w:eastAsia="Courier" w:hAnsi="Courier" w:cs="Courier"/>
+                <w:sz w:val="18"/>
+                <w:szCs w:val="18"/>
+              </w:rPr>
+            </w:pPr>
+            <w:r>
+              <w:rPr>
+                <w:rFonts w:ascii="Courier" w:eastAsia="Courier" w:hAnsi="Courier" w:cs="Courier"/>
+                <w:sz w:val="18"/>
+                <w:szCs w:val="18"/>
+              </w:rPr>
+              <w:t>159 in Halifax</w:t>
+            </w:r>
+          </w:p>
+          <w:p>
+            <w:pPr>
+              <w:widowControl w:val="0"/>
+              <w:autoSpaceDE w:val="0"/>
+              <w:autoSpaceDN w:val="0"/>
+              <w:adjustRightInd w:val="0"/>
+              <w:rPr>
+                <w:rFonts w:ascii="Courier" w:eastAsia="Courier" w:hAnsi="Courier" w:cs="Courier"/>
+                <w:b/>
+                <w:sz w:val="18"/>
+                <w:szCs w:val="18"/>
+              </w:rPr>
+            </w:pPr>
+            <w:r>
+              <w:rPr>
+                <w:rFonts w:ascii="Courier" w:eastAsia="Courier" w:hAnsi="Courier" w:cs="Courier"/>
+                <w:sz w:val="18"/>
+                <w:szCs w:val="18"/>
+              </w:rPr>
+              <w:t>129 in St. John’s</w:t>
+            </w:r>
+          </w:p>
+        </w:tc>
+      </w:tr>
+      <w:tr>
+        <w:tblPrEx>
+          <w:shd w:val="clear" w:color="auto" w:fill="auto"/>
+        </w:tblPrEx>
+        <w:trPr>
+          <w:trHeight w:val="665"/>
+        </w:trPr>
+        <w:tc>
+          <w:tcPr>
+            <w:tcW w:w="4781" w:type="dxa"/>
+            <w:tcBorders>
+              <w:top w:val="single" w:sz="2" w:space="0" w:color="000000"/>
+              <w:left w:val="single" w:sz="2" w:space="0" w:color="000000"/>
+              <w:bottom w:val="single" w:sz="2" w:space="0" w:color="000000"/>
+              <w:right w:val="single" w:sz="4" w:space="0" w:color="000000"/>
+            </w:tcBorders>
+            <w:shd w:val="clear" w:color="auto" w:fill="E2E4E3"/>
+            <w:tcMar>
+              <w:top w:w="80" w:type="dxa"/>
+              <w:left w:w="80" w:type="dxa"/>
+              <w:bottom w:w="80" w:type="dxa"/>
+              <w:right w:w="80" w:type="dxa"/>
+            </w:tcMar>
+          </w:tcPr>
+          <w:p>
+            <w:pPr>
+              <w:pStyle w:val="Default"/>
             </w:pPr>
             <w:r>
               <w:rPr>
@@ -553,6 +2015,244 @@
           </w:tcPr>
           <w:p>
             <w:pPr>
+              <w:widowControl w:val="0"/>
+              <w:autoSpaceDE w:val="0"/>
+              <w:autoSpaceDN w:val="0"/>
+              <w:adjustRightInd w:val="0"/>
+              <w:rPr>
+                <w:rFonts w:ascii="Courier" w:eastAsia="Courier" w:hAnsi="Courier" w:cs="Courier"/>
+                <w:b/>
+                <w:sz w:val="18"/>
+                <w:szCs w:val="18"/>
+                <w:bdr w:val="none" w:sz="0" w:space="0" w:color="auto"/>
+              </w:rPr>
+            </w:pPr>
+            <w:r>
+              <w:rPr>
+                <w:rFonts w:ascii="Courier" w:eastAsia="Courier" w:hAnsi="Courier" w:cs="Courier"/>
+                <w:b/>
+                <w:sz w:val="18"/>
+                <w:szCs w:val="18"/>
+              </w:rPr>
+              <w:t>Input</w:t>
+            </w:r>
+          </w:p>
+          <w:p>
+            <w:pPr>
+              <w:widowControl w:val="0"/>
+              <w:autoSpaceDE w:val="0"/>
+              <w:autoSpaceDN w:val="0"/>
+              <w:adjustRightInd w:val="0"/>
+              <w:rPr>
+                <w:rFonts w:ascii="Courier" w:eastAsia="Courier" w:hAnsi="Courier" w:cs="Courier"/>
+                <w:sz w:val="18"/>
+                <w:szCs w:val="18"/>
+              </w:rPr>
+            </w:pPr>
+            <w:r>
+              <w:rPr>
+                <w:rFonts w:ascii="Courier" w:eastAsia="Courier" w:hAnsi="Courier" w:cs="Courier"/>
+                <w:sz w:val="18"/>
+                <w:szCs w:val="18"/>
+              </w:rPr>
+              <w:t>2400</w:t>
+            </w:r>
+          </w:p>
+          <w:p>
+            <w:pPr>
+              <w:widowControl w:val="0"/>
+              <w:autoSpaceDE w:val="0"/>
+              <w:autoSpaceDN w:val="0"/>
+              <w:adjustRightInd w:val="0"/>
+              <w:rPr>
+                <w:rFonts w:ascii="Courier" w:eastAsia="Courier" w:hAnsi="Courier" w:cs="Courier"/>
+                <w:sz w:val="18"/>
+                <w:szCs w:val="18"/>
+              </w:rPr>
+            </w:pPr>
+            <w:r>
+              <w:rPr>
+                <w:rFonts w:ascii="Courier" w:eastAsia="Courier" w:hAnsi="Courier" w:cs="Courier"/>
+                <w:sz w:val="18"/>
+                <w:szCs w:val="18"/>
+              </w:rPr>
+              <w:t>Please provide an integer value between 0 and 2359.</w:t>
+            </w:r>
+          </w:p>
+          <w:p>
+            <w:pPr>
+              <w:widowControl w:val="0"/>
+              <w:autoSpaceDE w:val="0"/>
+              <w:autoSpaceDN w:val="0"/>
+              <w:adjustRightInd w:val="0"/>
+              <w:rPr>
+                <w:rFonts w:ascii="Courier" w:eastAsia="Courier" w:hAnsi="Courier" w:cs="Courier"/>
+                <w:sz w:val="18"/>
+                <w:szCs w:val="18"/>
+              </w:rPr>
+            </w:pPr>
+            <w:r>
+              <w:rPr>
+                <w:rFonts w:ascii="Courier" w:eastAsia="Courier" w:hAnsi="Courier" w:cs="Courier"/>
+                <w:sz w:val="18"/>
+                <w:szCs w:val="18"/>
+              </w:rPr>
+              <w:t>1200</w:t>
+            </w:r>
+          </w:p>
+          <w:p>
+            <w:pPr>
+              <w:widowControl w:val="0"/>
+              <w:autoSpaceDE w:val="0"/>
+              <w:autoSpaceDN w:val="0"/>
+              <w:adjustRightInd w:val="0"/>
+              <w:rPr>
+                <w:rFonts w:ascii="Courier" w:eastAsia="Courier" w:hAnsi="Courier" w:cs="Courier"/>
+                <w:sz w:val="18"/>
+                <w:szCs w:val="18"/>
+              </w:rPr>
+            </w:pPr>
+            <w:r>
+              <w:rPr>
+                <w:rFonts w:ascii="Courier" w:eastAsia="Courier" w:hAnsi="Courier" w:cs="Courier"/>
+                <w:b/>
+                <w:sz w:val="18"/>
+                <w:szCs w:val="18"/>
+              </w:rPr>
+              <w:t>Output</w:t>
+            </w:r>
+          </w:p>
+          <w:p>
+            <w:pPr>
+              <w:widowControl w:val="0"/>
+              <w:autoSpaceDE w:val="0"/>
+              <w:autoSpaceDN w:val="0"/>
+              <w:adjustRightInd w:val="0"/>
+              <w:rPr>
+                <w:rFonts w:ascii="Courier" w:eastAsia="Courier" w:hAnsi="Courier" w:cs="Courier"/>
+                <w:sz w:val="18"/>
+                <w:szCs w:val="18"/>
+                <w:bdr w:val="none" w:sz="0" w:space="0" w:color="auto" w:frame="1"/>
+              </w:rPr>
+            </w:pPr>
+            <w:r>
+              <w:rPr>
+                <w:rFonts w:ascii="Courier" w:eastAsia="Courier" w:hAnsi="Courier" w:cs="Courier"/>
+                <w:sz w:val="18"/>
+                <w:szCs w:val="18"/>
+              </w:rPr>
+              <w:t>1200 in Ottawa</w:t>
+            </w:r>
+          </w:p>
+          <w:p>
+            <w:pPr>
+              <w:widowControl w:val="0"/>
+              <w:autoSpaceDE w:val="0"/>
+              <w:autoSpaceDN w:val="0"/>
+              <w:adjustRightInd w:val="0"/>
+              <w:rPr>
+                <w:rFonts w:ascii="Courier" w:eastAsia="Courier" w:hAnsi="Courier" w:cs="Courier"/>
+                <w:sz w:val="18"/>
+                <w:szCs w:val="18"/>
+                <w:bdr w:val="none" w:sz="0" w:space="0" w:color="auto"/>
+              </w:rPr>
+            </w:pPr>
+            <w:r>
+              <w:rPr>
+                <w:rFonts w:ascii="Courier" w:eastAsia="Courier" w:hAnsi="Courier" w:cs="Courier"/>
+                <w:sz w:val="18"/>
+                <w:szCs w:val="18"/>
+              </w:rPr>
+              <w:t>900 in Victoria</w:t>
+            </w:r>
+          </w:p>
+          <w:p>
+            <w:pPr>
+              <w:widowControl w:val="0"/>
+              <w:autoSpaceDE w:val="0"/>
+              <w:autoSpaceDN w:val="0"/>
+              <w:adjustRightInd w:val="0"/>
+              <w:rPr>
+                <w:rFonts w:ascii="Courier" w:eastAsia="Courier" w:hAnsi="Courier" w:cs="Courier"/>
+                <w:sz w:val="18"/>
+                <w:szCs w:val="18"/>
+              </w:rPr>
+            </w:pPr>
+            <w:r>
+              <w:rPr>
+                <w:rFonts w:ascii="Courier" w:eastAsia="Courier" w:hAnsi="Courier" w:cs="Courier"/>
+                <w:sz w:val="18"/>
+                <w:szCs w:val="18"/>
+              </w:rPr>
+              <w:lastRenderedPageBreak/>
+              <w:t>1000 in Edmonton</w:t>
+            </w:r>
+          </w:p>
+          <w:p>
+            <w:pPr>
+              <w:widowControl w:val="0"/>
+              <w:autoSpaceDE w:val="0"/>
+              <w:autoSpaceDN w:val="0"/>
+              <w:adjustRightInd w:val="0"/>
+              <w:rPr>
+                <w:rFonts w:ascii="Courier" w:eastAsia="Courier" w:hAnsi="Courier" w:cs="Courier"/>
+                <w:sz w:val="18"/>
+                <w:szCs w:val="18"/>
+              </w:rPr>
+            </w:pPr>
+            <w:r>
+              <w:rPr>
+                <w:rFonts w:ascii="Courier" w:eastAsia="Courier" w:hAnsi="Courier" w:cs="Courier"/>
+                <w:sz w:val="18"/>
+                <w:szCs w:val="18"/>
+              </w:rPr>
+              <w:t>1100 in Winnipeg</w:t>
+            </w:r>
+          </w:p>
+          <w:p>
+            <w:pPr>
+              <w:widowControl w:val="0"/>
+              <w:autoSpaceDE w:val="0"/>
+              <w:autoSpaceDN w:val="0"/>
+              <w:adjustRightInd w:val="0"/>
+              <w:rPr>
+                <w:rFonts w:ascii="Courier" w:eastAsia="Courier" w:hAnsi="Courier" w:cs="Courier"/>
+                <w:sz w:val="18"/>
+                <w:szCs w:val="18"/>
+              </w:rPr>
+            </w:pPr>
+            <w:r>
+              <w:rPr>
+                <w:rFonts w:ascii="Courier" w:eastAsia="Courier" w:hAnsi="Courier" w:cs="Courier"/>
+                <w:sz w:val="18"/>
+                <w:szCs w:val="18"/>
+              </w:rPr>
+              <w:t>1200 in Toronto</w:t>
+            </w:r>
+          </w:p>
+          <w:p>
+            <w:pPr>
+              <w:widowControl w:val="0"/>
+              <w:autoSpaceDE w:val="0"/>
+              <w:autoSpaceDN w:val="0"/>
+              <w:adjustRightInd w:val="0"/>
+              <w:rPr>
+                <w:rFonts w:ascii="Courier" w:eastAsia="Courier" w:hAnsi="Courier" w:cs="Courier"/>
+                <w:sz w:val="18"/>
+                <w:szCs w:val="18"/>
+              </w:rPr>
+            </w:pPr>
+            <w:r>
+              <w:rPr>
+                <w:rFonts w:ascii="Courier" w:eastAsia="Courier" w:hAnsi="Courier" w:cs="Courier"/>
+                <w:sz w:val="18"/>
+                <w:szCs w:val="18"/>
+              </w:rPr>
+              <w:t>1300 in Halifax</w:t>
+            </w:r>
+          </w:p>
+          <w:p>
+            <w:pPr>
               <w:pStyle w:val="Default"/>
               <w:rPr>
                 <w:rFonts w:ascii="Courier" w:eastAsia="Courier" w:hAnsi="Courier" w:cs="Courier"/>
@@ -562,37 +2262,635 @@
             </w:pPr>
             <w:r>
               <w:rPr>
-                <w:rFonts w:ascii="Courier" w:hAnsi="Courier"/>
-                <w:sz w:val="18"/>
-                <w:szCs w:val="18"/>
-              </w:rPr>
-              <w:t xml:space="preserve">Prompt? </w:t>
-            </w:r>
-            <w:r>
-              <w:rPr>
-                <w:rFonts w:ascii="Courier" w:hAnsi="Courier"/>
+                <w:rFonts w:ascii="Courier" w:eastAsia="Courier" w:hAnsi="Courier" w:cs="Courier"/>
+                <w:sz w:val="18"/>
+                <w:szCs w:val="18"/>
+              </w:rPr>
+              <w:t>1330 in St. John’s</w:t>
+            </w:r>
+          </w:p>
+        </w:tc>
+      </w:tr>
+      <w:tr>
+        <w:tblPrEx>
+          <w:shd w:val="clear" w:color="auto" w:fill="auto"/>
+        </w:tblPrEx>
+        <w:trPr>
+          <w:trHeight w:val="2417"/>
+        </w:trPr>
+        <w:tc>
+          <w:tcPr>
+            <w:tcW w:w="4781" w:type="dxa"/>
+            <w:tcBorders>
+              <w:top w:val="single" w:sz="2" w:space="0" w:color="000000"/>
+              <w:left w:val="single" w:sz="2" w:space="0" w:color="000000"/>
+              <w:bottom w:val="single" w:sz="2" w:space="0" w:color="000000"/>
+              <w:right w:val="single" w:sz="4" w:space="0" w:color="000000"/>
+            </w:tcBorders>
+            <w:shd w:val="clear" w:color="auto" w:fill="E2E4E3"/>
+            <w:tcMar>
+              <w:top w:w="80" w:type="dxa"/>
+              <w:left w:w="80" w:type="dxa"/>
+              <w:bottom w:w="80" w:type="dxa"/>
+              <w:right w:w="80" w:type="dxa"/>
+            </w:tcMar>
+          </w:tcPr>
+          <w:p>
+            <w:pPr>
+              <w:pStyle w:val="Default"/>
+              <w:rPr>
+                <w:sz w:val="20"/>
+                <w:szCs w:val="20"/>
+              </w:rPr>
+            </w:pPr>
+          </w:p>
+        </w:tc>
+        <w:tc>
+          <w:tcPr>
+            <w:tcW w:w="8178" w:type="dxa"/>
+            <w:tcBorders>
+              <w:top w:val="single" w:sz="2" w:space="0" w:color="000000"/>
+              <w:left w:val="single" w:sz="4" w:space="0" w:color="000000"/>
+              <w:bottom w:val="single" w:sz="2" w:space="0" w:color="000000"/>
+              <w:right w:val="single" w:sz="2" w:space="0" w:color="000000"/>
+            </w:tcBorders>
+            <w:shd w:val="clear" w:color="auto" w:fill="auto"/>
+            <w:tcMar>
+              <w:top w:w="80" w:type="dxa"/>
+              <w:left w:w="80" w:type="dxa"/>
+              <w:bottom w:w="80" w:type="dxa"/>
+              <w:right w:w="80" w:type="dxa"/>
+            </w:tcMar>
+          </w:tcPr>
+          <w:p>
+            <w:pPr>
+              <w:widowControl w:val="0"/>
+              <w:autoSpaceDE w:val="0"/>
+              <w:autoSpaceDN w:val="0"/>
+              <w:adjustRightInd w:val="0"/>
+              <w:rPr>
+                <w:rFonts w:ascii="Courier" w:eastAsia="Courier" w:hAnsi="Courier" w:cs="Courier"/>
                 <w:b/>
-                <w:bCs/>
-                <w:sz w:val="18"/>
-                <w:szCs w:val="18"/>
-              </w:rPr>
-              <w:t>input</w:t>
-            </w:r>
-            <w:r>
-              <w:rPr>
-                <w:rFonts w:ascii="Courier" w:eastAsia="Courier" w:hAnsi="Courier" w:cs="Courier"/>
-                <w:sz w:val="18"/>
-                <w:szCs w:val="18"/>
-              </w:rPr>
-              <w:br/>
-            </w:r>
-            <w:r>
-              <w:rPr>
-                <w:rFonts w:ascii="Courier" w:hAnsi="Courier"/>
-                <w:sz w:val="18"/>
-                <w:szCs w:val="18"/>
-              </w:rPr>
-              <w:t xml:space="preserve">Output </w:t>
+                <w:sz w:val="18"/>
+                <w:szCs w:val="18"/>
+                <w:bdr w:val="none" w:sz="0" w:space="0" w:color="auto"/>
+              </w:rPr>
+            </w:pPr>
+            <w:r>
+              <w:rPr>
+                <w:rFonts w:ascii="Courier" w:eastAsia="Courier" w:hAnsi="Courier" w:cs="Courier"/>
+                <w:b/>
+                <w:sz w:val="18"/>
+                <w:szCs w:val="18"/>
+              </w:rPr>
+              <w:t>Input</w:t>
+            </w:r>
+          </w:p>
+          <w:p>
+            <w:pPr>
+              <w:widowControl w:val="0"/>
+              <w:autoSpaceDE w:val="0"/>
+              <w:autoSpaceDN w:val="0"/>
+              <w:adjustRightInd w:val="0"/>
+              <w:rPr>
+                <w:rFonts w:ascii="Courier" w:eastAsia="Courier" w:hAnsi="Courier" w:cs="Courier"/>
+                <w:sz w:val="18"/>
+                <w:szCs w:val="18"/>
+              </w:rPr>
+            </w:pPr>
+            <w:r>
+              <w:rPr>
+                <w:rFonts w:ascii="Courier" w:eastAsia="Courier" w:hAnsi="Courier" w:cs="Courier"/>
+                <w:sz w:val="18"/>
+                <w:szCs w:val="18"/>
+              </w:rPr>
+              <w:t>pizza</w:t>
+            </w:r>
+          </w:p>
+          <w:p>
+            <w:pPr>
+              <w:widowControl w:val="0"/>
+              <w:autoSpaceDE w:val="0"/>
+              <w:autoSpaceDN w:val="0"/>
+              <w:adjustRightInd w:val="0"/>
+              <w:rPr>
+                <w:rFonts w:ascii="Courier" w:eastAsia="Courier" w:hAnsi="Courier" w:cs="Courier"/>
+                <w:sz w:val="18"/>
+                <w:szCs w:val="18"/>
+              </w:rPr>
+            </w:pPr>
+            <w:r>
+              <w:rPr>
+                <w:rFonts w:ascii="Courier" w:eastAsia="Courier" w:hAnsi="Courier" w:cs="Courier"/>
+                <w:sz w:val="18"/>
+                <w:szCs w:val="18"/>
+              </w:rPr>
+              <w:t>Please provide an integer value between 0 and 2359.</w:t>
+            </w:r>
+          </w:p>
+          <w:p>
+            <w:pPr>
+              <w:widowControl w:val="0"/>
+              <w:autoSpaceDE w:val="0"/>
+              <w:autoSpaceDN w:val="0"/>
+              <w:adjustRightInd w:val="0"/>
+              <w:rPr>
+                <w:rFonts w:ascii="Courier" w:eastAsia="Courier" w:hAnsi="Courier" w:cs="Courier"/>
+                <w:sz w:val="18"/>
+                <w:szCs w:val="18"/>
+              </w:rPr>
+            </w:pPr>
+            <w:r>
+              <w:rPr>
+                <w:rFonts w:ascii="Courier" w:eastAsia="Courier" w:hAnsi="Courier" w:cs="Courier"/>
+                <w:sz w:val="18"/>
+                <w:szCs w:val="18"/>
+              </w:rPr>
+              <w:t>1200</w:t>
+            </w:r>
+          </w:p>
+          <w:p>
+            <w:pPr>
+              <w:widowControl w:val="0"/>
+              <w:autoSpaceDE w:val="0"/>
+              <w:autoSpaceDN w:val="0"/>
+              <w:adjustRightInd w:val="0"/>
+              <w:rPr>
+                <w:rFonts w:ascii="Courier" w:eastAsia="Courier" w:hAnsi="Courier" w:cs="Courier"/>
+                <w:sz w:val="18"/>
+                <w:szCs w:val="18"/>
+              </w:rPr>
+            </w:pPr>
+            <w:r>
+              <w:rPr>
+                <w:rFonts w:ascii="Courier" w:eastAsia="Courier" w:hAnsi="Courier" w:cs="Courier"/>
+                <w:b/>
+                <w:sz w:val="18"/>
+                <w:szCs w:val="18"/>
+              </w:rPr>
+              <w:t>Output</w:t>
+            </w:r>
+          </w:p>
+          <w:p>
+            <w:pPr>
+              <w:widowControl w:val="0"/>
+              <w:autoSpaceDE w:val="0"/>
+              <w:autoSpaceDN w:val="0"/>
+              <w:adjustRightInd w:val="0"/>
+              <w:rPr>
+                <w:rFonts w:ascii="Courier" w:eastAsia="Courier" w:hAnsi="Courier" w:cs="Courier"/>
+                <w:sz w:val="18"/>
+                <w:szCs w:val="18"/>
+                <w:bdr w:val="none" w:sz="0" w:space="0" w:color="auto" w:frame="1"/>
+              </w:rPr>
+            </w:pPr>
+            <w:r>
+              <w:rPr>
+                <w:rFonts w:ascii="Courier" w:eastAsia="Courier" w:hAnsi="Courier" w:cs="Courier"/>
+                <w:sz w:val="18"/>
+                <w:szCs w:val="18"/>
+              </w:rPr>
+              <w:t>1200 in Ottawa</w:t>
+            </w:r>
+          </w:p>
+          <w:p>
+            <w:pPr>
+              <w:widowControl w:val="0"/>
+              <w:autoSpaceDE w:val="0"/>
+              <w:autoSpaceDN w:val="0"/>
+              <w:adjustRightInd w:val="0"/>
+              <w:rPr>
+                <w:rFonts w:ascii="Courier" w:eastAsia="Courier" w:hAnsi="Courier" w:cs="Courier"/>
+                <w:sz w:val="18"/>
+                <w:szCs w:val="18"/>
+                <w:bdr w:val="none" w:sz="0" w:space="0" w:color="auto"/>
+              </w:rPr>
+            </w:pPr>
+            <w:r>
+              <w:rPr>
+                <w:rFonts w:ascii="Courier" w:eastAsia="Courier" w:hAnsi="Courier" w:cs="Courier"/>
+                <w:sz w:val="18"/>
+                <w:szCs w:val="18"/>
+              </w:rPr>
+              <w:t>900 in Victoria</w:t>
+            </w:r>
+          </w:p>
+          <w:p>
+            <w:pPr>
+              <w:widowControl w:val="0"/>
+              <w:autoSpaceDE w:val="0"/>
+              <w:autoSpaceDN w:val="0"/>
+              <w:adjustRightInd w:val="0"/>
+              <w:rPr>
+                <w:rFonts w:ascii="Courier" w:eastAsia="Courier" w:hAnsi="Courier" w:cs="Courier"/>
+                <w:sz w:val="18"/>
+                <w:szCs w:val="18"/>
+              </w:rPr>
+            </w:pPr>
+            <w:r>
+              <w:rPr>
+                <w:rFonts w:ascii="Courier" w:eastAsia="Courier" w:hAnsi="Courier" w:cs="Courier"/>
+                <w:sz w:val="18"/>
+                <w:szCs w:val="18"/>
+              </w:rPr>
+              <w:t>1000 in Edmonton</w:t>
+            </w:r>
+          </w:p>
+          <w:p>
+            <w:pPr>
+              <w:widowControl w:val="0"/>
+              <w:autoSpaceDE w:val="0"/>
+              <w:autoSpaceDN w:val="0"/>
+              <w:adjustRightInd w:val="0"/>
+              <w:rPr>
+                <w:rFonts w:ascii="Courier" w:eastAsia="Courier" w:hAnsi="Courier" w:cs="Courier"/>
+                <w:sz w:val="18"/>
+                <w:szCs w:val="18"/>
+              </w:rPr>
+            </w:pPr>
+            <w:r>
+              <w:rPr>
+                <w:rFonts w:ascii="Courier" w:eastAsia="Courier" w:hAnsi="Courier" w:cs="Courier"/>
+                <w:sz w:val="18"/>
+                <w:szCs w:val="18"/>
+              </w:rPr>
+              <w:t>1100 in Winnipeg</w:t>
+            </w:r>
+          </w:p>
+          <w:p>
+            <w:pPr>
+              <w:widowControl w:val="0"/>
+              <w:autoSpaceDE w:val="0"/>
+              <w:autoSpaceDN w:val="0"/>
+              <w:adjustRightInd w:val="0"/>
+              <w:rPr>
+                <w:rFonts w:ascii="Courier" w:eastAsia="Courier" w:hAnsi="Courier" w:cs="Courier"/>
+                <w:sz w:val="18"/>
+                <w:szCs w:val="18"/>
+              </w:rPr>
+            </w:pPr>
+            <w:r>
+              <w:rPr>
+                <w:rFonts w:ascii="Courier" w:eastAsia="Courier" w:hAnsi="Courier" w:cs="Courier"/>
+                <w:sz w:val="18"/>
+                <w:szCs w:val="18"/>
+              </w:rPr>
+              <w:t>1200 in Toronto</w:t>
+            </w:r>
+          </w:p>
+          <w:p>
+            <w:pPr>
+              <w:widowControl w:val="0"/>
+              <w:autoSpaceDE w:val="0"/>
+              <w:autoSpaceDN w:val="0"/>
+              <w:adjustRightInd w:val="0"/>
+              <w:rPr>
+                <w:rFonts w:ascii="Courier" w:eastAsia="Courier" w:hAnsi="Courier" w:cs="Courier"/>
+                <w:sz w:val="18"/>
+                <w:szCs w:val="18"/>
+              </w:rPr>
+            </w:pPr>
+            <w:r>
+              <w:rPr>
+                <w:rFonts w:ascii="Courier" w:eastAsia="Courier" w:hAnsi="Courier" w:cs="Courier"/>
+                <w:sz w:val="18"/>
+                <w:szCs w:val="18"/>
+              </w:rPr>
+              <w:t>1300 in Halifax</w:t>
+            </w:r>
+          </w:p>
+          <w:p>
+            <w:pPr>
+              <w:widowControl w:val="0"/>
+              <w:autoSpaceDE w:val="0"/>
+              <w:autoSpaceDN w:val="0"/>
+              <w:adjustRightInd w:val="0"/>
+              <w:rPr>
+                <w:rFonts w:ascii="Courier" w:eastAsia="Courier" w:hAnsi="Courier" w:cs="Courier"/>
+                <w:b/>
+                <w:sz w:val="18"/>
+                <w:szCs w:val="18"/>
+              </w:rPr>
+            </w:pPr>
+            <w:r>
+              <w:rPr>
+                <w:rFonts w:ascii="Courier" w:eastAsia="Courier" w:hAnsi="Courier" w:cs="Courier"/>
+                <w:sz w:val="18"/>
+                <w:szCs w:val="18"/>
+              </w:rPr>
+              <w:t>1330 in St. John’s</w:t>
+            </w:r>
+          </w:p>
+        </w:tc>
+      </w:tr>
+      <w:tr>
+        <w:tblPrEx>
+          <w:shd w:val="clear" w:color="auto" w:fill="auto"/>
+        </w:tblPrEx>
+        <w:trPr>
+          <w:trHeight w:val="2417"/>
+        </w:trPr>
+        <w:tc>
+          <w:tcPr>
+            <w:tcW w:w="4781" w:type="dxa"/>
+            <w:tcBorders>
+              <w:top w:val="single" w:sz="2" w:space="0" w:color="000000"/>
+              <w:left w:val="single" w:sz="2" w:space="0" w:color="000000"/>
+              <w:bottom w:val="single" w:sz="2" w:space="0" w:color="000000"/>
+              <w:right w:val="single" w:sz="4" w:space="0" w:color="000000"/>
+            </w:tcBorders>
+            <w:shd w:val="clear" w:color="auto" w:fill="E2E4E3"/>
+            <w:tcMar>
+              <w:top w:w="80" w:type="dxa"/>
+              <w:left w:w="80" w:type="dxa"/>
+              <w:bottom w:w="80" w:type="dxa"/>
+              <w:right w:w="80" w:type="dxa"/>
+            </w:tcMar>
+          </w:tcPr>
+          <w:p>
+            <w:pPr>
+              <w:pStyle w:val="Default"/>
+              <w:rPr>
+                <w:sz w:val="20"/>
+                <w:szCs w:val="20"/>
+              </w:rPr>
+            </w:pPr>
+          </w:p>
+        </w:tc>
+        <w:tc>
+          <w:tcPr>
+            <w:tcW w:w="8178" w:type="dxa"/>
+            <w:tcBorders>
+              <w:top w:val="single" w:sz="2" w:space="0" w:color="000000"/>
+              <w:left w:val="single" w:sz="4" w:space="0" w:color="000000"/>
+              <w:bottom w:val="single" w:sz="2" w:space="0" w:color="000000"/>
+              <w:right w:val="single" w:sz="2" w:space="0" w:color="000000"/>
+            </w:tcBorders>
+            <w:shd w:val="clear" w:color="auto" w:fill="auto"/>
+            <w:tcMar>
+              <w:top w:w="80" w:type="dxa"/>
+              <w:left w:w="80" w:type="dxa"/>
+              <w:bottom w:w="80" w:type="dxa"/>
+              <w:right w:w="80" w:type="dxa"/>
+            </w:tcMar>
+          </w:tcPr>
+          <w:p>
+            <w:pPr>
+              <w:widowControl w:val="0"/>
+              <w:autoSpaceDE w:val="0"/>
+              <w:autoSpaceDN w:val="0"/>
+              <w:adjustRightInd w:val="0"/>
+              <w:rPr>
+                <w:rFonts w:ascii="Courier" w:eastAsia="Courier" w:hAnsi="Courier" w:cs="Courier"/>
+                <w:b/>
+                <w:sz w:val="18"/>
+                <w:szCs w:val="18"/>
+                <w:bdr w:val="none" w:sz="0" w:space="0" w:color="auto"/>
+              </w:rPr>
+            </w:pPr>
+            <w:r>
+              <w:rPr>
+                <w:rFonts w:ascii="Courier" w:eastAsia="Courier" w:hAnsi="Courier" w:cs="Courier"/>
+                <w:b/>
+                <w:sz w:val="18"/>
+                <w:szCs w:val="18"/>
+              </w:rPr>
+              <w:t>Input</w:t>
+            </w:r>
+          </w:p>
+          <w:p>
+            <w:pPr>
+              <w:widowControl w:val="0"/>
+              <w:autoSpaceDE w:val="0"/>
+              <w:autoSpaceDN w:val="0"/>
+              <w:adjustRightInd w:val="0"/>
+              <w:rPr>
+                <w:rFonts w:ascii="Courier" w:eastAsia="Courier" w:hAnsi="Courier" w:cs="Courier"/>
+                <w:sz w:val="18"/>
+                <w:szCs w:val="18"/>
+              </w:rPr>
+            </w:pPr>
+            <w:r>
+              <w:rPr>
+                <w:rFonts w:ascii="Courier" w:eastAsia="Courier" w:hAnsi="Courier" w:cs="Courier"/>
+                <w:sz w:val="18"/>
+                <w:szCs w:val="18"/>
+              </w:rPr>
+              <w:t>-1</w:t>
+            </w:r>
+          </w:p>
+          <w:p>
+            <w:pPr>
+              <w:widowControl w:val="0"/>
+              <w:autoSpaceDE w:val="0"/>
+              <w:autoSpaceDN w:val="0"/>
+              <w:adjustRightInd w:val="0"/>
+              <w:rPr>
+                <w:rFonts w:ascii="Courier" w:eastAsia="Courier" w:hAnsi="Courier" w:cs="Courier"/>
+                <w:sz w:val="18"/>
+                <w:szCs w:val="18"/>
+              </w:rPr>
+            </w:pPr>
+            <w:r>
+              <w:rPr>
+                <w:rFonts w:ascii="Courier" w:eastAsia="Courier" w:hAnsi="Courier" w:cs="Courier"/>
+                <w:sz w:val="18"/>
+                <w:szCs w:val="18"/>
+              </w:rPr>
+              <w:t>Please provide an integer value between 0 and 2359.</w:t>
+            </w:r>
+          </w:p>
+          <w:p>
+            <w:pPr>
+              <w:widowControl w:val="0"/>
+              <w:autoSpaceDE w:val="0"/>
+              <w:autoSpaceDN w:val="0"/>
+              <w:adjustRightInd w:val="0"/>
+              <w:rPr>
+                <w:rFonts w:ascii="Courier" w:eastAsia="Courier" w:hAnsi="Courier" w:cs="Courier"/>
+                <w:sz w:val="18"/>
+                <w:szCs w:val="18"/>
+              </w:rPr>
+            </w:pPr>
+            <w:r>
+              <w:rPr>
+                <w:rFonts w:ascii="Courier" w:eastAsia="Courier" w:hAnsi="Courier" w:cs="Courier"/>
+                <w:sz w:val="18"/>
+                <w:szCs w:val="18"/>
+              </w:rPr>
+              <w:t>1200</w:t>
+            </w:r>
+          </w:p>
+          <w:p>
+            <w:pPr>
+              <w:widowControl w:val="0"/>
+              <w:autoSpaceDE w:val="0"/>
+              <w:autoSpaceDN w:val="0"/>
+              <w:adjustRightInd w:val="0"/>
+              <w:rPr>
+                <w:rFonts w:ascii="Courier" w:eastAsia="Courier" w:hAnsi="Courier" w:cs="Courier"/>
+                <w:sz w:val="18"/>
+                <w:szCs w:val="18"/>
+              </w:rPr>
+            </w:pPr>
+            <w:r>
+              <w:rPr>
+                <w:rFonts w:ascii="Courier" w:eastAsia="Courier" w:hAnsi="Courier" w:cs="Courier"/>
+                <w:b/>
+                <w:sz w:val="18"/>
+                <w:szCs w:val="18"/>
+              </w:rPr>
+              <w:t>Output</w:t>
+            </w:r>
+          </w:p>
+          <w:p>
+            <w:pPr>
+              <w:widowControl w:val="0"/>
+              <w:autoSpaceDE w:val="0"/>
+              <w:autoSpaceDN w:val="0"/>
+              <w:adjustRightInd w:val="0"/>
+              <w:rPr>
+                <w:rFonts w:ascii="Courier" w:eastAsia="Courier" w:hAnsi="Courier" w:cs="Courier"/>
+                <w:sz w:val="18"/>
+                <w:szCs w:val="18"/>
+                <w:bdr w:val="none" w:sz="0" w:space="0" w:color="auto" w:frame="1"/>
+              </w:rPr>
+            </w:pPr>
+            <w:r>
+              <w:rPr>
+                <w:rFonts w:ascii="Courier" w:eastAsia="Courier" w:hAnsi="Courier" w:cs="Courier"/>
+                <w:sz w:val="18"/>
+                <w:szCs w:val="18"/>
+              </w:rPr>
+              <w:t>1200 in Ottawa</w:t>
+            </w:r>
+          </w:p>
+          <w:p>
+            <w:pPr>
+              <w:widowControl w:val="0"/>
+              <w:autoSpaceDE w:val="0"/>
+              <w:autoSpaceDN w:val="0"/>
+              <w:adjustRightInd w:val="0"/>
+              <w:rPr>
+                <w:rFonts w:ascii="Courier" w:eastAsia="Courier" w:hAnsi="Courier" w:cs="Courier"/>
+                <w:sz w:val="18"/>
+                <w:szCs w:val="18"/>
+                <w:bdr w:val="none" w:sz="0" w:space="0" w:color="auto"/>
+              </w:rPr>
+            </w:pPr>
+            <w:r>
+              <w:rPr>
+                <w:rFonts w:ascii="Courier" w:eastAsia="Courier" w:hAnsi="Courier" w:cs="Courier"/>
+                <w:sz w:val="18"/>
+                <w:szCs w:val="18"/>
+              </w:rPr>
+              <w:t>900 in Victoria</w:t>
+            </w:r>
+          </w:p>
+          <w:p>
+            <w:pPr>
+              <w:widowControl w:val="0"/>
+              <w:autoSpaceDE w:val="0"/>
+              <w:autoSpaceDN w:val="0"/>
+              <w:adjustRightInd w:val="0"/>
+              <w:rPr>
+                <w:rFonts w:ascii="Courier" w:eastAsia="Courier" w:hAnsi="Courier" w:cs="Courier"/>
+                <w:sz w:val="18"/>
+                <w:szCs w:val="18"/>
+              </w:rPr>
+            </w:pPr>
+            <w:r>
+              <w:rPr>
+                <w:rFonts w:ascii="Courier" w:eastAsia="Courier" w:hAnsi="Courier" w:cs="Courier"/>
+                <w:sz w:val="18"/>
+                <w:szCs w:val="18"/>
+              </w:rPr>
+              <w:t>1000 in Edmonton</w:t>
+            </w:r>
+          </w:p>
+          <w:p>
+            <w:pPr>
+              <w:widowControl w:val="0"/>
+              <w:autoSpaceDE w:val="0"/>
+              <w:autoSpaceDN w:val="0"/>
+              <w:adjustRightInd w:val="0"/>
+              <w:rPr>
+                <w:rFonts w:ascii="Courier" w:eastAsia="Courier" w:hAnsi="Courier" w:cs="Courier"/>
+                <w:sz w:val="18"/>
+                <w:szCs w:val="18"/>
+              </w:rPr>
+            </w:pPr>
+            <w:r>
+              <w:rPr>
+                <w:rFonts w:ascii="Courier" w:eastAsia="Courier" w:hAnsi="Courier" w:cs="Courier"/>
+                <w:sz w:val="18"/>
+                <w:szCs w:val="18"/>
+              </w:rPr>
+              <w:t>1100 in Winnipeg</w:t>
+            </w:r>
+          </w:p>
+          <w:p>
+            <w:pPr>
+              <w:widowControl w:val="0"/>
+              <w:autoSpaceDE w:val="0"/>
+              <w:autoSpaceDN w:val="0"/>
+              <w:adjustRightInd w:val="0"/>
+              <w:rPr>
+                <w:rFonts w:ascii="Courier" w:eastAsia="Courier" w:hAnsi="Courier" w:cs="Courier"/>
+                <w:sz w:val="18"/>
+                <w:szCs w:val="18"/>
+              </w:rPr>
+            </w:pPr>
+            <w:r>
+              <w:rPr>
+                <w:rFonts w:ascii="Courier" w:eastAsia="Courier" w:hAnsi="Courier" w:cs="Courier"/>
+                <w:sz w:val="18"/>
+                <w:szCs w:val="18"/>
+              </w:rPr>
+              <w:t>1200 in Toronto</w:t>
+            </w:r>
+          </w:p>
+          <w:p>
+            <w:pPr>
+              <w:widowControl w:val="0"/>
+              <w:autoSpaceDE w:val="0"/>
+              <w:autoSpaceDN w:val="0"/>
+              <w:adjustRightInd w:val="0"/>
+              <w:rPr>
+                <w:rFonts w:ascii="Courier" w:eastAsia="Courier" w:hAnsi="Courier" w:cs="Courier"/>
+                <w:sz w:val="18"/>
+                <w:szCs w:val="18"/>
+              </w:rPr>
+            </w:pPr>
+            <w:r>
+              <w:rPr>
+                <w:rFonts w:ascii="Courier" w:eastAsia="Courier" w:hAnsi="Courier" w:cs="Courier"/>
+                <w:sz w:val="18"/>
+                <w:szCs w:val="18"/>
+              </w:rPr>
+              <w:t>1300 in Halifax</w:t>
+            </w:r>
+          </w:p>
+          <w:p>
+            <w:pPr>
+              <w:widowControl w:val="0"/>
+              <w:autoSpaceDE w:val="0"/>
+              <w:autoSpaceDN w:val="0"/>
+              <w:adjustRightInd w:val="0"/>
+              <w:rPr>
+                <w:rFonts w:ascii="Courier" w:eastAsia="Courier" w:hAnsi="Courier" w:cs="Courier"/>
+                <w:b/>
+                <w:sz w:val="18"/>
+                <w:szCs w:val="18"/>
+              </w:rPr>
+            </w:pPr>
+            <w:r>
+              <w:rPr>
+                <w:rFonts w:ascii="Courier" w:eastAsia="Courier" w:hAnsi="Courier" w:cs="Courier"/>
+                <w:sz w:val="18"/>
+                <w:szCs w:val="18"/>
+              </w:rPr>
+              <w:t>1330 in St. John’s</w:t>
             </w:r>
           </w:p>
         </w:tc>
@@ -602,6 +2900,8 @@
       <w:pPr>
         <w:pStyle w:val="Body"/>
       </w:pPr>
+      <w:bookmarkStart w:id="0" w:name="_GoBack"/>
+      <w:bookmarkEnd w:id="0"/>
     </w:p>
     <w:sectPr>
       <w:headerReference w:type="default" r:id="rId7"/>
@@ -925,10 +3225,10 @@
       </w:pPr>
     </w:pPrDefault>
   </w:docDefaults>
-  <w:latentStyles w:defLockedState="0" w:defUIPriority="99" w:defSemiHidden="0" w:defUnhideWhenUsed="0" w:defQFormat="0" w:count="382">
+  <w:latentStyles w:defLockedState="0" w:defUIPriority="99" w:defSemiHidden="0" w:defUnhideWhenUsed="0" w:defQFormat="0" w:count="381">
     <w:lsdException w:name="Normal" w:uiPriority="0" w:qFormat="1"/>
     <w:lsdException w:name="heading 1" w:uiPriority="9" w:qFormat="1"/>
-    <w:lsdException w:name="heading 2" w:semiHidden="1" w:uiPriority="9" w:unhideWhenUsed="1" w:qFormat="1"/>
+    <w:lsdException w:name="heading 2" w:semiHidden="1" w:uiPriority="0" w:unhideWhenUsed="1" w:qFormat="1"/>
     <w:lsdException w:name="heading 3" w:semiHidden="1" w:uiPriority="9" w:unhideWhenUsed="1" w:qFormat="1"/>
     <w:lsdException w:name="heading 4" w:semiHidden="1" w:uiPriority="9" w:unhideWhenUsed="1" w:qFormat="1"/>
     <w:lsdException w:name="heading 5" w:semiHidden="1" w:uiPriority="9" w:unhideWhenUsed="1" w:qFormat="1"/>
@@ -1307,7 +3607,6 @@
     <w:lsdException w:name="List Table 6 Colorful Accent 6" w:uiPriority="51"/>
     <w:lsdException w:name="List Table 7 Colorful Accent 6" w:uiPriority="52"/>
     <w:lsdException w:name="Mention" w:semiHidden="1" w:unhideWhenUsed="1"/>
-    <w:lsdException w:name="Smart Hyperlink" w:semiHidden="1" w:unhideWhenUsed="1"/>
   </w:latentStyles>
   <w:style w:type="paragraph" w:default="1" w:styleId="Normal">
     <w:name w:val="Normal"/>
@@ -1335,6 +3634,7 @@
   <w:style w:type="paragraph" w:styleId="Heading2">
     <w:name w:val="heading 2"/>
     <w:next w:val="Body"/>
+    <w:link w:val="Heading2Char"/>
     <w:pPr>
       <w:keepNext/>
       <w:outlineLvl w:val="1"/>
@@ -1351,7 +3651,6 @@
   <w:style w:type="character" w:default="1" w:styleId="DefaultParagraphFont">
     <w:name w:val="Default Paragraph Font"/>
     <w:uiPriority w:val="1"/>
-    <w:semiHidden/>
     <w:unhideWhenUsed/>
   </w:style>
   <w:style w:type="table" w:default="1" w:styleId="TableNormal">
@@ -1397,6 +3696,20 @@
       <w:color w:val="000000"/>
       <w:sz w:val="22"/>
       <w:szCs w:val="22"/>
+    </w:rPr>
+  </w:style>
+  <w:style w:type="character" w:customStyle="1" w:styleId="Heading2Char">
+    <w:name w:val="Heading 2 Char"/>
+    <w:basedOn w:val="DefaultParagraphFont"/>
+    <w:link w:val="Heading2"/>
+    <w:rsid w:val="005F2EDE"/>
+    <w:rPr>
+      <w:rFonts w:ascii="Helvetica" w:eastAsia="Helvetica" w:hAnsi="Helvetica" w:cs="Helvetica"/>
+      <w:b/>
+      <w:bCs/>
+      <w:color w:val="000000"/>
+      <w:sz w:val="32"/>
+      <w:szCs w:val="32"/>
     </w:rPr>
   </w:style>
 </w:styles>

</xml_diff>